<commit_message>
TS 1 Tamil Pada Paatam corrections TTD 20/08/2021
</commit_message>
<xml_diff>
--- a/TS-Padam/TS-1.2/TS 1.2 Tamil Pada Paatam Corrections.docx
+++ b/TS-Padam/TS-1.2/TS 1.2 Tamil Pada Paatam Corrections.docx
@@ -1,6 +1,6 @@
 
 <file path=word/document.xml><?xml version="1.0" encoding="utf-8"?>
-<w:document xmlns:wpc="http://schemas.microsoft.com/office/word/2010/wordprocessingCanvas" xmlns:cx="http://schemas.microsoft.com/office/drawing/2014/chartex" xmlns:cx1="http://schemas.microsoft.com/office/drawing/2015/9/8/chartex" xmlns:mc="http://schemas.openxmlformats.org/markup-compatibility/2006" xmlns:o="urn:schemas-microsoft-com:office:office" xmlns:r="http://schemas.openxmlformats.org/officeDocument/2006/relationships" xmlns:m="http://schemas.openxmlformats.org/officeDocument/2006/math" xmlns:v="urn:schemas-microsoft-com:vml" xmlns:wp14="http://schemas.microsoft.com/office/word/2010/wordprocessingDrawing" xmlns:wp="http://schemas.openxmlformats.org/drawingml/2006/wordprocessingDrawing" xmlns:w10="urn:schemas-microsoft-com:office:word" xmlns:w="http://schemas.openxmlformats.org/wordprocessingml/2006/main" xmlns:w14="http://schemas.microsoft.com/office/word/2010/wordml" xmlns:w15="http://schemas.microsoft.com/office/word/2012/wordml" xmlns:w16se="http://schemas.microsoft.com/office/word/2015/wordml/symex" xmlns:wpg="http://schemas.microsoft.com/office/word/2010/wordprocessingGroup" xmlns:wpi="http://schemas.microsoft.com/office/word/2010/wordprocessingInk" xmlns:wne="http://schemas.microsoft.com/office/word/2006/wordml" xmlns:wps="http://schemas.microsoft.com/office/word/2010/wordprocessingShape" mc:Ignorable="w14 w15 w16se wp14">
+<w:document xmlns:wpc="http://schemas.microsoft.com/office/word/2010/wordprocessingCanvas" xmlns:cx="http://schemas.microsoft.com/office/drawing/2014/chartex" xmlns:cx1="http://schemas.microsoft.com/office/drawing/2015/9/8/chartex" xmlns:cx2="http://schemas.microsoft.com/office/drawing/2015/10/21/chartex" xmlns:cx3="http://schemas.microsoft.com/office/drawing/2016/5/9/chartex" xmlns:cx4="http://schemas.microsoft.com/office/drawing/2016/5/10/chartex" xmlns:cx5="http://schemas.microsoft.com/office/drawing/2016/5/11/chartex" xmlns:cx6="http://schemas.microsoft.com/office/drawing/2016/5/12/chartex" xmlns:cx7="http://schemas.microsoft.com/office/drawing/2016/5/13/chartex" xmlns:cx8="http://schemas.microsoft.com/office/drawing/2016/5/14/chartex" xmlns:mc="http://schemas.openxmlformats.org/markup-compatibility/2006" xmlns:aink="http://schemas.microsoft.com/office/drawing/2016/ink" xmlns:am3d="http://schemas.microsoft.com/office/drawing/2017/model3d" xmlns:o="urn:schemas-microsoft-com:office:office" xmlns:r="http://schemas.openxmlformats.org/officeDocument/2006/relationships" xmlns:m="http://schemas.openxmlformats.org/officeDocument/2006/math" xmlns:v="urn:schemas-microsoft-com:vml" xmlns:wp14="http://schemas.microsoft.com/office/word/2010/wordprocessingDrawing" xmlns:wp="http://schemas.openxmlformats.org/drawingml/2006/wordprocessingDrawing" xmlns:w10="urn:schemas-microsoft-com:office:word" xmlns:w="http://schemas.openxmlformats.org/wordprocessingml/2006/main" xmlns:w14="http://schemas.microsoft.com/office/word/2010/wordml" xmlns:w15="http://schemas.microsoft.com/office/word/2012/wordml" xmlns:w16cex="http://schemas.microsoft.com/office/word/2018/wordml/cex" xmlns:w16cid="http://schemas.microsoft.com/office/word/2016/wordml/cid" xmlns:w16="http://schemas.microsoft.com/office/word/2018/wordml" xmlns:w16sdtdh="http://schemas.microsoft.com/office/word/2020/wordml/sdtdatahash" xmlns:w16se="http://schemas.microsoft.com/office/word/2015/wordml/symex" xmlns:wpg="http://schemas.microsoft.com/office/word/2010/wordprocessingGroup" xmlns:wpi="http://schemas.microsoft.com/office/word/2010/wordprocessingInk" xmlns:wne="http://schemas.microsoft.com/office/word/2006/wordml" xmlns:wps="http://schemas.microsoft.com/office/word/2010/wordprocessingShape" mc:Ignorable="w14 w15 w16se w16cid w16 w16cex w16sdtdh wp14">
   <w:body>
     <w:p>
       <w:pPr>
@@ -21,51 +21,7 @@
           <w:szCs w:val="32"/>
           <w:u w:val="single"/>
         </w:rPr>
-        <w:t xml:space="preserve">TS </w:t>
-      </w:r>
-      <w:proofErr w:type="spellStart"/>
-      <w:r>
-        <w:rPr>
-          <w:b/>
-          <w:bCs/>
-          <w:sz w:val="32"/>
-          <w:szCs w:val="32"/>
-          <w:u w:val="single"/>
-        </w:rPr>
-        <w:t>Pada</w:t>
-      </w:r>
-      <w:proofErr w:type="spellEnd"/>
-      <w:r>
-        <w:rPr>
-          <w:b/>
-          <w:bCs/>
-          <w:sz w:val="32"/>
-          <w:szCs w:val="32"/>
-          <w:u w:val="single"/>
-        </w:rPr>
-        <w:t xml:space="preserve"> </w:t>
-      </w:r>
-      <w:proofErr w:type="spellStart"/>
-      <w:r>
-        <w:rPr>
-          <w:b/>
-          <w:bCs/>
-          <w:sz w:val="32"/>
-          <w:szCs w:val="32"/>
-          <w:u w:val="single"/>
-        </w:rPr>
-        <w:t>Paatam</w:t>
-      </w:r>
-      <w:proofErr w:type="spellEnd"/>
-      <w:r>
-        <w:rPr>
-          <w:b/>
-          <w:bCs/>
-          <w:sz w:val="32"/>
-          <w:szCs w:val="32"/>
-          <w:u w:val="single"/>
-        </w:rPr>
-        <w:t xml:space="preserve"> – TS 1.2 </w:t>
+        <w:t xml:space="preserve">TS Pada Paatam – TS 1.2 </w:t>
       </w:r>
       <w:r>
         <w:rPr>
@@ -105,18 +61,7 @@
           <w:szCs w:val="32"/>
           <w:u w:val="single"/>
         </w:rPr>
-        <w:t xml:space="preserve">Observed </w:t>
-      </w:r>
-      <w:proofErr w:type="gramStart"/>
-      <w:r>
-        <w:rPr>
-          <w:b/>
-          <w:bCs/>
-          <w:sz w:val="32"/>
-          <w:szCs w:val="32"/>
-          <w:u w:val="single"/>
-        </w:rPr>
-        <w:t xml:space="preserve">till </w:t>
+        <w:t xml:space="preserve">Observed till </w:t>
       </w:r>
       <w:r>
         <w:rPr>
@@ -129,7 +74,6 @@
         </w:rPr>
         <w:t>??????</w:t>
       </w:r>
-      <w:proofErr w:type="gramEnd"/>
     </w:p>
     <w:p>
       <w:pPr>
@@ -198,20 +142,8 @@
                 <w:sz w:val="32"/>
                 <w:szCs w:val="32"/>
               </w:rPr>
-              <w:t xml:space="preserve">1.2.4.2 – </w:t>
-            </w:r>
-            <w:proofErr w:type="spellStart"/>
-            <w:r>
-              <w:rPr>
-                <w:rFonts w:cs="Arial"/>
-                <w:b/>
-                <w:color w:val="000000"/>
-                <w:sz w:val="32"/>
-                <w:szCs w:val="32"/>
-              </w:rPr>
-              <w:t>Padam</w:t>
-            </w:r>
-            <w:proofErr w:type="spellEnd"/>
+              <w:t>1.2.4.2 – Padam</w:t>
+            </w:r>
           </w:p>
           <w:p>
             <w:pPr>
@@ -225,7 +157,6 @@
                 <w:szCs w:val="32"/>
               </w:rPr>
             </w:pPr>
-            <w:proofErr w:type="spellStart"/>
             <w:r>
               <w:rPr>
                 <w:rFonts w:cs="Arial"/>
@@ -234,18 +165,7 @@
                 <w:sz w:val="32"/>
                 <w:szCs w:val="32"/>
               </w:rPr>
-              <w:t>Padam</w:t>
-            </w:r>
-            <w:proofErr w:type="spellEnd"/>
-            <w:r>
-              <w:rPr>
-                <w:rFonts w:cs="Arial"/>
-                <w:b/>
-                <w:color w:val="000000"/>
-                <w:sz w:val="32"/>
-                <w:szCs w:val="32"/>
-              </w:rPr>
-              <w:t xml:space="preserve"> No. - 35</w:t>
+              <w:t>Padam No. - 35</w:t>
             </w:r>
           </w:p>
           <w:p>
@@ -259,7 +179,6 @@
                 <w:szCs w:val="32"/>
               </w:rPr>
             </w:pPr>
-            <w:proofErr w:type="spellStart"/>
             <w:r>
               <w:rPr>
                 <w:rFonts w:cs="Arial"/>
@@ -268,18 +187,7 @@
                 <w:sz w:val="32"/>
                 <w:szCs w:val="32"/>
               </w:rPr>
-              <w:t>Panchaati</w:t>
-            </w:r>
-            <w:proofErr w:type="spellEnd"/>
-            <w:r>
-              <w:rPr>
-                <w:rFonts w:cs="Arial"/>
-                <w:b/>
-                <w:color w:val="000000"/>
-                <w:sz w:val="32"/>
-                <w:szCs w:val="32"/>
-              </w:rPr>
-              <w:t xml:space="preserve"> No. - 10</w:t>
+              <w:t>Panchaati No. - 10</w:t>
             </w:r>
           </w:p>
         </w:tc>
@@ -289,161 +197,279 @@
           </w:tcPr>
           <w:p>
             <w:pPr>
-              <w:spacing w:before="0" w:line="240" w:lineRule="auto"/>
+              <w:spacing w:line="252" w:lineRule="auto"/>
               <w:rPr>
                 <w:rFonts w:ascii="BRH Malayalam Extra" w:hAnsi="BRH Malayalam Extra" w:cs="BRH Malayalam Extra"/>
                 <w:sz w:val="40"/>
                 <w:szCs w:val="36"/>
               </w:rPr>
             </w:pPr>
-            <w:proofErr w:type="spellStart"/>
-            <w:r>
-              <w:rPr>
-                <w:rFonts w:ascii="BRH Devanagari Extra" w:hAnsi="BRH Devanagari Extra" w:cs="BRH Devanagari Extra"/>
-                <w:sz w:val="40"/>
-                <w:szCs w:val="40"/>
-              </w:rPr>
-              <w:t>xÉZÉÉÿ</w:t>
-            </w:r>
-            <w:proofErr w:type="spellEnd"/>
-            <w:r>
-              <w:rPr>
-                <w:rFonts w:ascii="BRH Devanagari Extra" w:hAnsi="BRH Devanagari Extra" w:cs="BRH Devanagari Extra"/>
-                <w:sz w:val="40"/>
-                <w:szCs w:val="40"/>
-              </w:rPr>
-              <w:t xml:space="preserve"> | </w:t>
-            </w:r>
-            <w:proofErr w:type="spellStart"/>
-            <w:r>
-              <w:rPr>
-                <w:rFonts w:ascii="BRH Devanagari Extra" w:hAnsi="BRH Devanagari Extra" w:cs="BRH Devanagari Extra"/>
-                <w:sz w:val="40"/>
-                <w:szCs w:val="40"/>
-              </w:rPr>
-              <w:t>xÉ</w:t>
-            </w:r>
-            <w:r>
-              <w:rPr>
-                <w:rFonts w:ascii="BRH Devanagari Extra" w:hAnsi="BRH Devanagari Extra" w:cs="BRH Devanagari Extra"/>
-                <w:sz w:val="40"/>
-                <w:szCs w:val="40"/>
+            <w:r>
+              <w:rPr>
+                <w:rFonts w:ascii="Latha" w:hAnsi="Latha" w:cs="Latha"/>
+                <w:sz w:val="28"/>
+                <w:szCs w:val="28"/>
+                <w:cs/>
+                <w:lang w:bidi="ta-IN"/>
+              </w:rPr>
+              <w:t>ஸகா</w:t>
+            </w:r>
+            <w:r>
+              <w:rPr>
+                <w:rFonts w:ascii="BRH Tamil Tab Extra" w:hAnsi="BRH Tamil Tab Extra" w:cs="Latha"/>
+                <w:b/>
+                <w:sz w:val="36"/>
+                <w:szCs w:val="28"/>
+              </w:rPr>
+              <w:t>‡</w:t>
+            </w:r>
+            <w:r>
+              <w:rPr>
+                <w:rFonts w:ascii="Latha" w:hAnsi="Latha" w:cs="Latha"/>
+                <w:b/>
+                <w:bCs/>
+                <w:position w:val="-12"/>
+                <w:sz w:val="28"/>
+                <w:szCs w:val="28"/>
+                <w:cs/>
+                <w:lang w:bidi="ta-IN"/>
+              </w:rPr>
+              <w:t>2</w:t>
+            </w:r>
+            <w:r>
+              <w:rPr>
+                <w:rFonts w:ascii="Latha" w:hAnsi="Latha" w:cs="Latha"/>
+                <w:sz w:val="28"/>
+                <w:szCs w:val="28"/>
+                <w:cs/>
+                <w:lang w:bidi="ta-IN"/>
+              </w:rPr>
+              <w:t xml:space="preserve"> </w:t>
+            </w:r>
+            <w:r>
+              <w:rPr>
+                <w:rFonts w:ascii="Latha" w:hAnsi="Latha" w:cs="Latha"/>
+                <w:sz w:val="28"/>
+                <w:szCs w:val="28"/>
+              </w:rPr>
+              <w:t xml:space="preserve">| </w:t>
+            </w:r>
+            <w:r>
+              <w:rPr>
+                <w:rFonts w:ascii="Latha" w:hAnsi="Latha" w:cs="Latha"/>
+                <w:sz w:val="28"/>
+                <w:szCs w:val="28"/>
+                <w:cs/>
+                <w:lang w:bidi="ta-IN"/>
+              </w:rPr>
+              <w:t>ஸ</w:t>
+            </w:r>
+            <w:r>
+              <w:rPr>
+                <w:rFonts w:ascii="Latha" w:hAnsi="Latha" w:cs="Latha"/>
+                <w:sz w:val="28"/>
+                <w:szCs w:val="28"/>
                 <w:highlight w:val="yellow"/>
-              </w:rPr>
-              <w:t>rÉ</w:t>
-            </w:r>
-            <w:r>
-              <w:rPr>
-                <w:rFonts w:ascii="BRH Devanagari Extra" w:hAnsi="BRH Devanagari Extra" w:cs="BRH Devanagari Extra"/>
-                <w:sz w:val="40"/>
-                <w:szCs w:val="40"/>
-              </w:rPr>
-              <w:t>ÔþjrÉ</w:t>
-            </w:r>
-            <w:proofErr w:type="spellEnd"/>
-            <w:r>
-              <w:rPr>
-                <w:rFonts w:ascii="BRH Malayalam Extra" w:hAnsi="BRH Malayalam Extra" w:cs="BRH Devanagari Extra"/>
-                <w:sz w:val="34"/>
-                <w:szCs w:val="40"/>
-              </w:rPr>
-              <w:t>–</w:t>
-            </w:r>
-            <w:r>
-              <w:rPr>
-                <w:rFonts w:ascii="BRH Devanagari Extra" w:hAnsi="BRH Devanagari Extra" w:cs="BRH Devanagari Extra"/>
-                <w:sz w:val="40"/>
-                <w:szCs w:val="40"/>
+                <w:cs/>
+                <w:lang w:bidi="ta-IN"/>
+              </w:rPr>
+              <w:t>யூ</w:t>
+            </w:r>
+            <w:r>
+              <w:rPr>
+                <w:rFonts w:ascii="BRH Tamil Tab Extra" w:hAnsi="BRH Tamil Tab Extra" w:cs="Latha"/>
+                <w:b/>
+                <w:sz w:val="36"/>
+                <w:szCs w:val="28"/>
+                <w:highlight w:val="yellow"/>
+              </w:rPr>
+              <w:t>†</w:t>
+            </w:r>
+            <w:r>
+              <w:rPr>
+                <w:rFonts w:ascii="Latha" w:hAnsi="Latha" w:cs="Latha"/>
+                <w:sz w:val="28"/>
+                <w:szCs w:val="28"/>
+                <w:cs/>
+                <w:lang w:bidi="ta-IN"/>
+              </w:rPr>
+              <w:t>த்</w:t>
+            </w:r>
+            <w:r>
+              <w:rPr>
+                <w:rFonts w:ascii="Latha" w:hAnsi="Latha" w:cs="Latha"/>
+                <w:b/>
+                <w:bCs/>
+                <w:position w:val="-12"/>
+                <w:sz w:val="28"/>
+                <w:szCs w:val="28"/>
+                <w:cs/>
+                <w:lang w:bidi="ta-IN"/>
+              </w:rPr>
+              <w:t>2</w:t>
+            </w:r>
+            <w:r>
+              <w:rPr>
+                <w:rFonts w:ascii="Latha" w:hAnsi="Latha" w:cs="Latha"/>
+                <w:sz w:val="28"/>
+                <w:szCs w:val="28"/>
+                <w:cs/>
+                <w:lang w:bidi="ta-IN"/>
+              </w:rPr>
+              <w:t>ய</w:t>
+            </w:r>
+            <w:r>
+              <w:rPr>
+                <w:rFonts w:ascii="BRH Tamil Tab Extra" w:hAnsi="BRH Tamil Tab Extra" w:cs="Latha"/>
+                <w:b/>
+                <w:sz w:val="36"/>
+                <w:szCs w:val="28"/>
+              </w:rPr>
+              <w:t>…</w:t>
+            </w:r>
+            <w:r>
+              <w:rPr>
+                <w:rFonts w:ascii="Latha" w:hAnsi="Latha" w:cs="Latha"/>
+                <w:sz w:val="28"/>
+                <w:szCs w:val="28"/>
               </w:rPr>
               <w:t xml:space="preserve"> </w:t>
             </w:r>
-            <w:proofErr w:type="spellStart"/>
-            <w:r>
-              <w:rPr>
-                <w:rFonts w:ascii="BRH Devanagari Extra" w:hAnsi="BRH Devanagari Extra" w:cs="BRH Devanagari Extra"/>
-                <w:sz w:val="40"/>
-                <w:szCs w:val="40"/>
-              </w:rPr>
-              <w:t>CÌiÉ</w:t>
-            </w:r>
-            <w:proofErr w:type="spellEnd"/>
-            <w:r>
-              <w:rPr>
-                <w:rFonts w:ascii="BRH Malayalam Extra" w:hAnsi="BRH Malayalam Extra" w:cs="BRH Devanagari Extra"/>
-                <w:sz w:val="34"/>
-                <w:szCs w:val="40"/>
-              </w:rPr>
-              <w:t>–</w:t>
-            </w:r>
-            <w:r>
-              <w:rPr>
-                <w:rFonts w:ascii="BRH Devanagari Extra" w:hAnsi="BRH Devanagari Extra" w:cs="BRH Devanagari Extra"/>
-                <w:sz w:val="40"/>
-                <w:szCs w:val="40"/>
+            <w:r>
+              <w:rPr>
+                <w:rFonts w:ascii="Latha" w:hAnsi="Latha" w:cs="Latha"/>
+                <w:sz w:val="28"/>
+                <w:szCs w:val="28"/>
+                <w:cs/>
+                <w:lang w:bidi="ta-IN"/>
+              </w:rPr>
+              <w:t>இதி</w:t>
+            </w:r>
+            <w:r>
+              <w:rPr>
+                <w:rFonts w:ascii="BRH Tamil Tab Extra" w:hAnsi="BRH Tamil Tab Extra" w:cs="Latha"/>
+                <w:b/>
+                <w:sz w:val="36"/>
+                <w:szCs w:val="28"/>
+              </w:rPr>
+              <w:t>…</w:t>
+            </w:r>
+            <w:r>
+              <w:rPr>
+                <w:rFonts w:ascii="Latha" w:hAnsi="Latha" w:cs="Latha"/>
+                <w:sz w:val="28"/>
+                <w:szCs w:val="28"/>
               </w:rPr>
               <w:t xml:space="preserve"> </w:t>
             </w:r>
-            <w:proofErr w:type="spellStart"/>
-            <w:r>
-              <w:rPr>
-                <w:rFonts w:ascii="BRH Devanagari Extra" w:hAnsi="BRH Devanagari Extra" w:cs="BRH Devanagari Extra"/>
-                <w:sz w:val="40"/>
-                <w:szCs w:val="40"/>
-              </w:rPr>
-              <w:t>xÉ</w:t>
-            </w:r>
-            <w:proofErr w:type="spellEnd"/>
-            <w:r>
-              <w:rPr>
-                <w:rFonts w:ascii="BRH Devanagari Extra" w:hAnsi="BRH Devanagari Extra" w:cs="BRH Devanagari Extra"/>
-                <w:sz w:val="40"/>
-                <w:szCs w:val="40"/>
-              </w:rPr>
-              <w:t xml:space="preserve"> - </w:t>
-            </w:r>
-            <w:proofErr w:type="spellStart"/>
-            <w:r>
-              <w:rPr>
-                <w:rFonts w:ascii="BRH Devanagari Extra" w:hAnsi="BRH Devanagari Extra" w:cs="BRH Devanagari Extra"/>
-                <w:sz w:val="40"/>
-                <w:szCs w:val="40"/>
-              </w:rPr>
-              <w:t>rÉÔ</w:t>
-            </w:r>
-            <w:proofErr w:type="spellEnd"/>
-            <w:r>
-              <w:rPr>
-                <w:rFonts w:ascii="BRH Malayalam Extra" w:hAnsi="BRH Malayalam Extra" w:cs="BRH Devanagari Extra"/>
-                <w:sz w:val="34"/>
-                <w:szCs w:val="40"/>
-              </w:rPr>
-              <w:t>–</w:t>
-            </w:r>
-            <w:proofErr w:type="spellStart"/>
-            <w:r>
-              <w:rPr>
-                <w:rFonts w:ascii="BRH Devanagari Extra" w:hAnsi="BRH Devanagari Extra" w:cs="BRH Devanagari Extra"/>
-                <w:sz w:val="40"/>
-                <w:szCs w:val="40"/>
-              </w:rPr>
-              <w:t>jrÉ</w:t>
-            </w:r>
-            <w:proofErr w:type="spellEnd"/>
-            <w:r>
-              <w:rPr>
-                <w:rFonts w:ascii="BRH Malayalam Extra" w:hAnsi="BRH Malayalam Extra" w:cs="BRH Devanagari Extra"/>
-                <w:sz w:val="34"/>
-                <w:szCs w:val="40"/>
-              </w:rPr>
-              <w:t>–</w:t>
-            </w:r>
-            <w:r>
-              <w:rPr>
-                <w:rFonts w:ascii="BRH Devanagari Extra" w:hAnsi="BRH Devanagari Extra" w:cs="BRH Devanagari Extra"/>
-                <w:sz w:val="40"/>
-                <w:szCs w:val="40"/>
-              </w:rPr>
-              <w:t>È |</w:t>
+            <w:r>
+              <w:rPr>
+                <w:rFonts w:ascii="Latha" w:hAnsi="Latha" w:cs="Latha"/>
+                <w:sz w:val="28"/>
+                <w:szCs w:val="28"/>
+                <w:cs/>
+                <w:lang w:bidi="ta-IN"/>
+              </w:rPr>
+              <w:t xml:space="preserve">ஸ </w:t>
+            </w:r>
+            <w:r>
+              <w:rPr>
+                <w:rFonts w:ascii="Latha" w:hAnsi="Latha" w:cs="Latha"/>
+                <w:sz w:val="28"/>
+                <w:szCs w:val="28"/>
+              </w:rPr>
+              <w:t xml:space="preserve">-- </w:t>
+            </w:r>
+            <w:r>
+              <w:rPr>
+                <w:rFonts w:ascii="Latha" w:hAnsi="Latha" w:cs="Latha"/>
+                <w:sz w:val="28"/>
+                <w:szCs w:val="28"/>
+                <w:cs/>
+                <w:lang w:bidi="ta-IN"/>
+              </w:rPr>
+              <w:t>யூ</w:t>
+            </w:r>
+            <w:r>
+              <w:rPr>
+                <w:rFonts w:ascii="BRH Tamil Tab Extra" w:hAnsi="BRH Tamil Tab Extra" w:cs="Latha"/>
+                <w:b/>
+                <w:sz w:val="36"/>
+                <w:szCs w:val="28"/>
+              </w:rPr>
+              <w:t>…</w:t>
+            </w:r>
+            <w:r>
+              <w:rPr>
+                <w:rFonts w:ascii="Latha" w:hAnsi="Latha" w:cs="Latha"/>
+                <w:sz w:val="28"/>
+                <w:szCs w:val="28"/>
+                <w:cs/>
+                <w:lang w:bidi="ta-IN"/>
+              </w:rPr>
+              <w:t>த்</w:t>
+            </w:r>
+            <w:r>
+              <w:rPr>
+                <w:rFonts w:ascii="Latha" w:hAnsi="Latha" w:cs="Latha"/>
+                <w:b/>
+                <w:bCs/>
+                <w:position w:val="-12"/>
+                <w:sz w:val="28"/>
+                <w:szCs w:val="28"/>
+                <w:cs/>
+                <w:lang w:bidi="ta-IN"/>
+              </w:rPr>
+              <w:t>2</w:t>
+            </w:r>
+            <w:r>
+              <w:rPr>
+                <w:rFonts w:ascii="Latha" w:hAnsi="Latha" w:cs="Latha"/>
+                <w:sz w:val="28"/>
+                <w:szCs w:val="28"/>
+                <w:cs/>
+                <w:lang w:bidi="ta-IN"/>
+              </w:rPr>
+              <w:t>ய</w:t>
+            </w:r>
+            <w:r>
+              <w:rPr>
+                <w:rFonts w:ascii="BRH Tamil Tab Extra" w:hAnsi="BRH Tamil Tab Extra" w:cs="Latha"/>
+                <w:b/>
+                <w:sz w:val="36"/>
+                <w:szCs w:val="28"/>
+              </w:rPr>
+              <w:t>…</w:t>
+            </w:r>
+            <w:r>
+              <w:rPr>
+                <w:rFonts w:ascii="Latha" w:hAnsi="Latha" w:cs="Latha"/>
+                <w:b/>
+                <w:bCs/>
+                <w:sz w:val="32"/>
+                <w:szCs w:val="32"/>
+                <w:cs/>
+                <w:lang w:bidi="ta-IN"/>
+              </w:rPr>
+              <w:t>:</w:t>
+            </w:r>
+            <w:r>
+              <w:rPr>
+                <w:rFonts w:ascii="Latha" w:hAnsi="Latha" w:cs="Latha"/>
+                <w:sz w:val="28"/>
+                <w:szCs w:val="28"/>
+                <w:cs/>
+                <w:lang w:bidi="ta-IN"/>
+              </w:rPr>
+              <w:t xml:space="preserve"> </w:t>
+            </w:r>
+            <w:r>
+              <w:rPr>
+                <w:rFonts w:ascii="Latha" w:hAnsi="Latha" w:cs="Latha"/>
+                <w:sz w:val="28"/>
+                <w:szCs w:val="28"/>
+              </w:rPr>
+              <w:t>|</w:t>
             </w:r>
           </w:p>
         </w:tc>
@@ -453,161 +479,278 @@
           </w:tcPr>
           <w:p>
             <w:pPr>
-              <w:spacing w:before="0" w:line="240" w:lineRule="auto"/>
+              <w:spacing w:line="252" w:lineRule="auto"/>
               <w:rPr>
                 <w:rFonts w:ascii="BRH Malayalam Extra" w:hAnsi="BRH Malayalam Extra" w:cs="BRH Malayalam Extra"/>
                 <w:sz w:val="40"/>
                 <w:szCs w:val="36"/>
               </w:rPr>
             </w:pPr>
-            <w:proofErr w:type="spellStart"/>
-            <w:r>
-              <w:rPr>
-                <w:rFonts w:ascii="BRH Devanagari Extra" w:hAnsi="BRH Devanagari Extra" w:cs="BRH Devanagari Extra"/>
-                <w:sz w:val="40"/>
-                <w:szCs w:val="40"/>
-              </w:rPr>
-              <w:t>xÉZÉÉÿ</w:t>
-            </w:r>
-            <w:proofErr w:type="spellEnd"/>
-            <w:r>
-              <w:rPr>
-                <w:rFonts w:ascii="BRH Devanagari Extra" w:hAnsi="BRH Devanagari Extra" w:cs="BRH Devanagari Extra"/>
-                <w:sz w:val="40"/>
-                <w:szCs w:val="40"/>
-              </w:rPr>
-              <w:t xml:space="preserve"> | </w:t>
-            </w:r>
-            <w:proofErr w:type="spellStart"/>
-            <w:r>
-              <w:rPr>
-                <w:rFonts w:ascii="BRH Devanagari Extra" w:hAnsi="BRH Devanagari Extra" w:cs="BRH Devanagari Extra"/>
-                <w:sz w:val="40"/>
-                <w:szCs w:val="40"/>
-              </w:rPr>
-              <w:t>xÉ</w:t>
-            </w:r>
-            <w:r>
-              <w:rPr>
-                <w:rFonts w:ascii="BRH Devanagari Extra" w:hAnsi="BRH Devanagari Extra" w:cs="BRH Devanagari Extra"/>
-                <w:sz w:val="40"/>
-                <w:szCs w:val="40"/>
+            <w:r>
+              <w:rPr>
+                <w:rFonts w:ascii="Latha" w:hAnsi="Latha" w:cs="Latha"/>
+                <w:sz w:val="28"/>
+                <w:szCs w:val="28"/>
+                <w:cs/>
+                <w:lang w:bidi="ta-IN"/>
+              </w:rPr>
+              <w:t>ஸகா</w:t>
+            </w:r>
+            <w:r>
+              <w:rPr>
+                <w:rFonts w:ascii="BRH Tamil Tab Extra" w:hAnsi="BRH Tamil Tab Extra" w:cs="Latha"/>
+                <w:b/>
+                <w:sz w:val="36"/>
+                <w:szCs w:val="28"/>
+              </w:rPr>
+              <w:t>‡</w:t>
+            </w:r>
+            <w:r>
+              <w:rPr>
+                <w:rFonts w:ascii="Latha" w:hAnsi="Latha" w:cs="Latha"/>
+                <w:b/>
+                <w:bCs/>
+                <w:position w:val="-12"/>
+                <w:sz w:val="28"/>
+                <w:szCs w:val="28"/>
+                <w:cs/>
+                <w:lang w:bidi="ta-IN"/>
+              </w:rPr>
+              <w:t>2</w:t>
+            </w:r>
+            <w:r>
+              <w:rPr>
+                <w:rFonts w:ascii="Latha" w:hAnsi="Latha" w:cs="Latha"/>
+                <w:sz w:val="28"/>
+                <w:szCs w:val="28"/>
+                <w:cs/>
+                <w:lang w:bidi="ta-IN"/>
+              </w:rPr>
+              <w:t xml:space="preserve"> </w:t>
+            </w:r>
+            <w:r>
+              <w:rPr>
+                <w:rFonts w:ascii="Latha" w:hAnsi="Latha" w:cs="Latha"/>
+                <w:sz w:val="28"/>
+                <w:szCs w:val="28"/>
+              </w:rPr>
+              <w:t xml:space="preserve">| </w:t>
+            </w:r>
+            <w:r>
+              <w:rPr>
+                <w:rFonts w:ascii="Latha" w:hAnsi="Latha" w:cs="Latha"/>
+                <w:sz w:val="28"/>
+                <w:szCs w:val="28"/>
+                <w:cs/>
+                <w:lang w:bidi="ta-IN"/>
+              </w:rPr>
+              <w:t>ஸ</w:t>
+            </w:r>
+            <w:r>
+              <w:rPr>
+                <w:rFonts w:ascii="Latha" w:hAnsi="Latha" w:cs="Latha"/>
+                <w:sz w:val="28"/>
+                <w:szCs w:val="28"/>
                 <w:highlight w:val="green"/>
-              </w:rPr>
-              <w:t>rÉ</w:t>
-            </w:r>
-            <w:r>
-              <w:rPr>
-                <w:rFonts w:ascii="BRH Devanagari Extra" w:hAnsi="BRH Devanagari Extra" w:cs="BRH Devanagari Extra"/>
-                <w:sz w:val="40"/>
-                <w:szCs w:val="40"/>
-              </w:rPr>
-              <w:t>ÿÔjrÉ</w:t>
-            </w:r>
-            <w:proofErr w:type="spellEnd"/>
-            <w:r>
-              <w:rPr>
-                <w:rFonts w:ascii="BRH Malayalam Extra" w:hAnsi="BRH Malayalam Extra" w:cs="BRH Devanagari Extra"/>
-                <w:sz w:val="34"/>
-                <w:szCs w:val="40"/>
-              </w:rPr>
-              <w:t>–</w:t>
-            </w:r>
-            <w:r>
-              <w:rPr>
-                <w:rFonts w:ascii="BRH Devanagari Extra" w:hAnsi="BRH Devanagari Extra" w:cs="BRH Devanagari Extra"/>
-                <w:sz w:val="40"/>
-                <w:szCs w:val="40"/>
+                <w:cs/>
+                <w:lang w:bidi="ta-IN"/>
+              </w:rPr>
+              <w:t>யூ</w:t>
+            </w:r>
+            <w:r>
+              <w:rPr>
+                <w:rFonts w:ascii="BRH Tamil Tab Extra" w:hAnsi="BRH Tamil Tab Extra" w:cs="Latha"/>
+                <w:b/>
+                <w:sz w:val="36"/>
+                <w:szCs w:val="28"/>
+              </w:rPr>
+              <w:t>‡</w:t>
+            </w:r>
+            <w:r>
+              <w:rPr>
+                <w:rFonts w:ascii="Latha" w:hAnsi="Latha" w:cs="Latha"/>
+                <w:sz w:val="28"/>
+                <w:szCs w:val="28"/>
+                <w:cs/>
+                <w:lang w:bidi="ta-IN"/>
+              </w:rPr>
+              <w:t>த்</w:t>
+            </w:r>
+            <w:r>
+              <w:rPr>
+                <w:rFonts w:ascii="Latha" w:hAnsi="Latha" w:cs="Latha"/>
+                <w:b/>
+                <w:bCs/>
+                <w:position w:val="-12"/>
+                <w:sz w:val="28"/>
+                <w:szCs w:val="28"/>
+                <w:cs/>
+                <w:lang w:bidi="ta-IN"/>
+              </w:rPr>
+              <w:t>2</w:t>
+            </w:r>
+            <w:r>
+              <w:rPr>
+                <w:rFonts w:ascii="Latha" w:hAnsi="Latha" w:cs="Latha"/>
+                <w:sz w:val="28"/>
+                <w:szCs w:val="28"/>
+                <w:cs/>
+                <w:lang w:bidi="ta-IN"/>
+              </w:rPr>
+              <w:t>ய</w:t>
+            </w:r>
+            <w:r>
+              <w:rPr>
+                <w:rFonts w:ascii="BRH Tamil Tab Extra" w:hAnsi="BRH Tamil Tab Extra" w:cs="Latha"/>
+                <w:b/>
+                <w:sz w:val="36"/>
+                <w:szCs w:val="28"/>
+              </w:rPr>
+              <w:t>…</w:t>
+            </w:r>
+            <w:r>
+              <w:rPr>
+                <w:rFonts w:ascii="Latha" w:hAnsi="Latha" w:cs="Latha"/>
+                <w:sz w:val="28"/>
+                <w:szCs w:val="28"/>
               </w:rPr>
               <w:t xml:space="preserve"> </w:t>
             </w:r>
-            <w:proofErr w:type="spellStart"/>
-            <w:r>
-              <w:rPr>
-                <w:rFonts w:ascii="BRH Devanagari Extra" w:hAnsi="BRH Devanagari Extra" w:cs="BRH Devanagari Extra"/>
-                <w:sz w:val="40"/>
-                <w:szCs w:val="40"/>
-              </w:rPr>
-              <w:t>CÌiÉ</w:t>
-            </w:r>
-            <w:proofErr w:type="spellEnd"/>
-            <w:r>
-              <w:rPr>
-                <w:rFonts w:ascii="BRH Malayalam Extra" w:hAnsi="BRH Malayalam Extra" w:cs="BRH Devanagari Extra"/>
-                <w:sz w:val="34"/>
-                <w:szCs w:val="40"/>
-              </w:rPr>
-              <w:t>–</w:t>
-            </w:r>
-            <w:r>
-              <w:rPr>
-                <w:rFonts w:ascii="BRH Devanagari Extra" w:hAnsi="BRH Devanagari Extra" w:cs="BRH Devanagari Extra"/>
-                <w:sz w:val="40"/>
-                <w:szCs w:val="40"/>
+            <w:r>
+              <w:rPr>
+                <w:rFonts w:ascii="Latha" w:hAnsi="Latha" w:cs="Latha"/>
+                <w:sz w:val="28"/>
+                <w:szCs w:val="28"/>
+                <w:cs/>
+                <w:lang w:bidi="ta-IN"/>
+              </w:rPr>
+              <w:t>இதி</w:t>
+            </w:r>
+            <w:r>
+              <w:rPr>
+                <w:rFonts w:ascii="BRH Tamil Tab Extra" w:hAnsi="BRH Tamil Tab Extra" w:cs="Latha"/>
+                <w:b/>
+                <w:sz w:val="36"/>
+                <w:szCs w:val="28"/>
+              </w:rPr>
+              <w:t>…</w:t>
+            </w:r>
+            <w:r>
+              <w:rPr>
+                <w:rFonts w:ascii="Latha" w:hAnsi="Latha" w:cs="Latha"/>
+                <w:sz w:val="28"/>
+                <w:szCs w:val="28"/>
               </w:rPr>
               <w:t xml:space="preserve"> </w:t>
             </w:r>
-            <w:proofErr w:type="spellStart"/>
-            <w:r>
-              <w:rPr>
-                <w:rFonts w:ascii="BRH Devanagari Extra" w:hAnsi="BRH Devanagari Extra" w:cs="BRH Devanagari Extra"/>
-                <w:sz w:val="40"/>
-                <w:szCs w:val="40"/>
-              </w:rPr>
-              <w:t>xÉ</w:t>
-            </w:r>
-            <w:proofErr w:type="spellEnd"/>
-            <w:r>
-              <w:rPr>
-                <w:rFonts w:ascii="BRH Devanagari Extra" w:hAnsi="BRH Devanagari Extra" w:cs="BRH Devanagari Extra"/>
-                <w:sz w:val="40"/>
-                <w:szCs w:val="40"/>
-              </w:rPr>
-              <w:t xml:space="preserve"> - </w:t>
-            </w:r>
-            <w:proofErr w:type="spellStart"/>
-            <w:r>
-              <w:rPr>
-                <w:rFonts w:ascii="BRH Devanagari Extra" w:hAnsi="BRH Devanagari Extra" w:cs="BRH Devanagari Extra"/>
-                <w:sz w:val="40"/>
-                <w:szCs w:val="40"/>
-              </w:rPr>
-              <w:t>rÉÔ</w:t>
-            </w:r>
-            <w:proofErr w:type="spellEnd"/>
-            <w:r>
-              <w:rPr>
-                <w:rFonts w:ascii="BRH Malayalam Extra" w:hAnsi="BRH Malayalam Extra" w:cs="BRH Devanagari Extra"/>
-                <w:sz w:val="34"/>
-                <w:szCs w:val="40"/>
-              </w:rPr>
-              <w:t>–</w:t>
-            </w:r>
-            <w:proofErr w:type="spellStart"/>
-            <w:r>
-              <w:rPr>
-                <w:rFonts w:ascii="BRH Devanagari Extra" w:hAnsi="BRH Devanagari Extra" w:cs="BRH Devanagari Extra"/>
-                <w:sz w:val="40"/>
-                <w:szCs w:val="40"/>
-              </w:rPr>
-              <w:t>jrÉ</w:t>
-            </w:r>
-            <w:proofErr w:type="spellEnd"/>
-            <w:r>
-              <w:rPr>
-                <w:rFonts w:ascii="BRH Malayalam Extra" w:hAnsi="BRH Malayalam Extra" w:cs="BRH Devanagari Extra"/>
-                <w:sz w:val="34"/>
-                <w:szCs w:val="40"/>
-              </w:rPr>
-              <w:t>–</w:t>
-            </w:r>
-            <w:r>
-              <w:rPr>
-                <w:rFonts w:ascii="BRH Devanagari Extra" w:hAnsi="BRH Devanagari Extra" w:cs="BRH Devanagari Extra"/>
-                <w:sz w:val="40"/>
-                <w:szCs w:val="40"/>
-              </w:rPr>
-              <w:t>È |</w:t>
+            <w:r>
+              <w:rPr>
+                <w:rFonts w:ascii="Latha" w:hAnsi="Latha" w:cs="Latha"/>
+                <w:sz w:val="28"/>
+                <w:szCs w:val="28"/>
+                <w:cs/>
+                <w:lang w:bidi="ta-IN"/>
+              </w:rPr>
+              <w:t xml:space="preserve">ஸ </w:t>
+            </w:r>
+            <w:r>
+              <w:rPr>
+                <w:rFonts w:ascii="Latha" w:hAnsi="Latha" w:cs="Latha"/>
+                <w:sz w:val="28"/>
+                <w:szCs w:val="28"/>
+              </w:rPr>
+              <w:t xml:space="preserve">-- </w:t>
+            </w:r>
+            <w:r>
+              <w:rPr>
+                <w:rFonts w:ascii="Latha" w:hAnsi="Latha" w:cs="Latha"/>
+                <w:sz w:val="28"/>
+                <w:szCs w:val="28"/>
+                <w:cs/>
+                <w:lang w:bidi="ta-IN"/>
+              </w:rPr>
+              <w:t>யூ</w:t>
+            </w:r>
+            <w:r>
+              <w:rPr>
+                <w:rFonts w:ascii="BRH Tamil Tab Extra" w:hAnsi="BRH Tamil Tab Extra" w:cs="Latha"/>
+                <w:b/>
+                <w:sz w:val="36"/>
+                <w:szCs w:val="28"/>
+              </w:rPr>
+              <w:t>…</w:t>
+            </w:r>
+            <w:r>
+              <w:rPr>
+                <w:rFonts w:ascii="Latha" w:hAnsi="Latha" w:cs="Latha"/>
+                <w:sz w:val="28"/>
+                <w:szCs w:val="28"/>
+                <w:cs/>
+                <w:lang w:bidi="ta-IN"/>
+              </w:rPr>
+              <w:t>த்</w:t>
+            </w:r>
+            <w:r>
+              <w:rPr>
+                <w:rFonts w:ascii="Latha" w:hAnsi="Latha" w:cs="Latha"/>
+                <w:b/>
+                <w:bCs/>
+                <w:position w:val="-12"/>
+                <w:sz w:val="28"/>
+                <w:szCs w:val="28"/>
+                <w:cs/>
+                <w:lang w:bidi="ta-IN"/>
+              </w:rPr>
+              <w:t>2</w:t>
+            </w:r>
+            <w:r>
+              <w:rPr>
+                <w:rFonts w:ascii="Latha" w:hAnsi="Latha" w:cs="Latha"/>
+                <w:sz w:val="28"/>
+                <w:szCs w:val="28"/>
+                <w:cs/>
+                <w:lang w:bidi="ta-IN"/>
+              </w:rPr>
+              <w:t>ய</w:t>
+            </w:r>
+            <w:r>
+              <w:rPr>
+                <w:rFonts w:ascii="BRH Tamil Tab Extra" w:hAnsi="BRH Tamil Tab Extra" w:cs="Latha"/>
+                <w:b/>
+                <w:sz w:val="36"/>
+                <w:szCs w:val="28"/>
+              </w:rPr>
+              <w:t>…</w:t>
+            </w:r>
+            <w:r>
+              <w:rPr>
+                <w:rFonts w:ascii="Latha" w:hAnsi="Latha" w:cs="Latha"/>
+                <w:b/>
+                <w:bCs/>
+                <w:sz w:val="32"/>
+                <w:szCs w:val="32"/>
+                <w:cs/>
+                <w:lang w:bidi="ta-IN"/>
+              </w:rPr>
+              <w:t>:</w:t>
+            </w:r>
+            <w:r>
+              <w:rPr>
+                <w:rFonts w:ascii="Latha" w:hAnsi="Latha" w:cs="Latha"/>
+                <w:sz w:val="28"/>
+                <w:szCs w:val="28"/>
+                <w:cs/>
+                <w:lang w:bidi="ta-IN"/>
+              </w:rPr>
+              <w:t xml:space="preserve"> </w:t>
+            </w:r>
+            <w:r>
+              <w:rPr>
+                <w:rFonts w:ascii="Latha" w:hAnsi="Latha" w:cs="Latha"/>
+                <w:sz w:val="28"/>
+                <w:szCs w:val="28"/>
+              </w:rPr>
+              <w:t>|</w:t>
             </w:r>
           </w:p>
         </w:tc>
@@ -658,8 +801,6 @@
           <w:u w:val="single"/>
         </w:rPr>
       </w:pPr>
-      <w:bookmarkStart w:id="0" w:name="_GoBack"/>
-      <w:bookmarkEnd w:id="0"/>
       <w:r>
         <w:rPr>
           <w:b/>
@@ -668,51 +809,7 @@
           <w:szCs w:val="32"/>
           <w:u w:val="single"/>
         </w:rPr>
-        <w:t xml:space="preserve">TS </w:t>
-      </w:r>
-      <w:proofErr w:type="spellStart"/>
-      <w:r>
-        <w:rPr>
-          <w:b/>
-          <w:bCs/>
-          <w:sz w:val="32"/>
-          <w:szCs w:val="32"/>
-          <w:u w:val="single"/>
-        </w:rPr>
-        <w:t>Pada</w:t>
-      </w:r>
-      <w:proofErr w:type="spellEnd"/>
-      <w:r>
-        <w:rPr>
-          <w:b/>
-          <w:bCs/>
-          <w:sz w:val="32"/>
-          <w:szCs w:val="32"/>
-          <w:u w:val="single"/>
-        </w:rPr>
-        <w:t xml:space="preserve"> </w:t>
-      </w:r>
-      <w:proofErr w:type="spellStart"/>
-      <w:r>
-        <w:rPr>
-          <w:b/>
-          <w:bCs/>
-          <w:sz w:val="32"/>
-          <w:szCs w:val="32"/>
-          <w:u w:val="single"/>
-        </w:rPr>
-        <w:t>Paatam</w:t>
-      </w:r>
-      <w:proofErr w:type="spellEnd"/>
-      <w:r>
-        <w:rPr>
-          <w:b/>
-          <w:bCs/>
-          <w:sz w:val="32"/>
-          <w:szCs w:val="32"/>
-          <w:u w:val="single"/>
-        </w:rPr>
-        <w:t xml:space="preserve"> – TS 1.2 </w:t>
+        <w:t xml:space="preserve">TS Pada Paatam – TS 1.2 </w:t>
       </w:r>
       <w:r>
         <w:rPr>
@@ -2608,19 +2705,8 @@
                 <w:szCs w:val="32"/>
               </w:rPr>
               <w:lastRenderedPageBreak/>
-              <w:t xml:space="preserve">1.2.12.2 – </w:t>
-            </w:r>
-            <w:proofErr w:type="spellStart"/>
-            <w:r>
-              <w:rPr>
-                <w:rFonts w:cs="Arial"/>
-                <w:b/>
-                <w:sz w:val="32"/>
-                <w:szCs w:val="32"/>
-              </w:rPr>
-              <w:t>Vaakyam</w:t>
-            </w:r>
-            <w:proofErr w:type="spellEnd"/>
+              <w:t>1.2.12.2 – Vaakyam</w:t>
+            </w:r>
           </w:p>
           <w:p>
             <w:pPr>
@@ -2749,7 +2835,6 @@
               </w:rPr>
               <w:t>…</w:t>
             </w:r>
-            <w:proofErr w:type="spellStart"/>
             <w:r>
               <w:rPr>
                 <w:rFonts w:ascii="BRH Devanagari Extra" w:hAnsi="BRH Devanagari Extra"/>
@@ -2759,7 +2844,6 @@
               </w:rPr>
               <w:t>óè</w:t>
             </w:r>
-            <w:proofErr w:type="spellEnd"/>
             <w:r>
               <w:rPr>
                 <w:rFonts w:ascii="BRH Tamil Tab Extra" w:hAnsi="BRH Tamil Tab Extra"/>
@@ -2914,7 +2998,6 @@
               </w:rPr>
               <w:t>…</w:t>
             </w:r>
-            <w:proofErr w:type="spellStart"/>
             <w:r>
               <w:rPr>
                 <w:rFonts w:ascii="BRH Devanagari Extra" w:hAnsi="BRH Devanagari Extra"/>
@@ -2924,7 +3007,6 @@
               </w:rPr>
               <w:t>óè</w:t>
             </w:r>
-            <w:proofErr w:type="spellEnd"/>
             <w:r>
               <w:rPr>
                 <w:rFonts w:ascii="BRH Tamil Tab Extra" w:hAnsi="BRH Tamil Tab Extra"/>
@@ -7471,39 +7553,8 @@
                 <w:szCs w:val="28"/>
                 <w:lang w:bidi="ta-IN"/>
               </w:rPr>
-              <w:t>it is ‘</w:t>
-            </w:r>
-            <w:proofErr w:type="spellStart"/>
-            <w:r>
-              <w:rPr>
-                <w:rFonts w:ascii="Latha" w:hAnsi="Latha" w:cs="Latha"/>
-                <w:sz w:val="28"/>
-                <w:szCs w:val="28"/>
-                <w:lang w:bidi="ta-IN"/>
-              </w:rPr>
-              <w:t>pra</w:t>
-            </w:r>
-            <w:proofErr w:type="spellEnd"/>
-            <w:r>
-              <w:rPr>
-                <w:rFonts w:ascii="Latha" w:hAnsi="Latha" w:cs="Latha"/>
-                <w:sz w:val="28"/>
-                <w:szCs w:val="28"/>
-                <w:lang w:bidi="ta-IN"/>
-              </w:rPr>
-              <w:t xml:space="preserve">’ not which becomes </w:t>
-            </w:r>
-            <w:proofErr w:type="spellStart"/>
-            <w:r>
-              <w:rPr>
-                <w:rFonts w:ascii="Latha" w:hAnsi="Latha" w:cs="Latha"/>
-                <w:sz w:val="28"/>
-                <w:szCs w:val="28"/>
-                <w:lang w:bidi="ta-IN"/>
-              </w:rPr>
-              <w:t>preti</w:t>
-            </w:r>
-            <w:proofErr w:type="spellEnd"/>
+              <w:t>it is ‘pra’ not which becomes preti</w:t>
+            </w:r>
           </w:p>
         </w:tc>
         <w:tc>
@@ -7725,25 +7776,7 @@
                 <w:sz w:val="28"/>
                 <w:szCs w:val="28"/>
               </w:rPr>
-              <w:t xml:space="preserve"> it is </w:t>
-            </w:r>
-            <w:proofErr w:type="spellStart"/>
-            <w:r>
-              <w:rPr>
-                <w:rFonts w:ascii="Latha" w:hAnsi="Latha" w:cs="Latha"/>
-                <w:sz w:val="28"/>
-                <w:szCs w:val="28"/>
-              </w:rPr>
-              <w:t>prati</w:t>
-            </w:r>
-            <w:proofErr w:type="spellEnd"/>
-            <w:r>
-              <w:rPr>
-                <w:rFonts w:ascii="Latha" w:hAnsi="Latha" w:cs="Latha"/>
-                <w:sz w:val="28"/>
-                <w:szCs w:val="28"/>
-              </w:rPr>
-              <w:t xml:space="preserve"> represented as it is before another preposition</w:t>
+              <w:t xml:space="preserve"> it is prati represented as it is before another preposition</w:t>
             </w:r>
           </w:p>
         </w:tc>
@@ -9212,27 +9245,7 @@
                 <w:szCs w:val="28"/>
                 <w:lang w:bidi="ta-IN"/>
               </w:rPr>
-              <w:t xml:space="preserve"> (</w:t>
-            </w:r>
-            <w:proofErr w:type="spellStart"/>
-            <w:r>
-              <w:rPr>
-                <w:rFonts w:ascii="Latha" w:hAnsi="Latha" w:cs="Latha"/>
-                <w:sz w:val="28"/>
-                <w:szCs w:val="28"/>
-                <w:lang w:bidi="ta-IN"/>
-              </w:rPr>
-              <w:t>dheergam</w:t>
-            </w:r>
-            <w:proofErr w:type="spellEnd"/>
-            <w:r>
-              <w:rPr>
-                <w:rFonts w:ascii="Latha" w:hAnsi="Latha" w:cs="Latha"/>
-                <w:sz w:val="28"/>
-                <w:szCs w:val="28"/>
-                <w:lang w:bidi="ta-IN"/>
-              </w:rPr>
-              <w:t>)</w:t>
+              <w:t xml:space="preserve"> (dheergam)</w:t>
             </w:r>
           </w:p>
         </w:tc>
@@ -9671,25 +9684,7 @@
                 <w:sz w:val="28"/>
                 <w:szCs w:val="28"/>
               </w:rPr>
-              <w:t xml:space="preserve"> (</w:t>
-            </w:r>
-            <w:proofErr w:type="spellStart"/>
-            <w:r>
-              <w:rPr>
-                <w:rFonts w:ascii="Latha" w:hAnsi="Latha" w:cs="Latha"/>
-                <w:sz w:val="28"/>
-                <w:szCs w:val="28"/>
-              </w:rPr>
-              <w:t>visargam</w:t>
-            </w:r>
-            <w:proofErr w:type="spellEnd"/>
-            <w:r>
-              <w:rPr>
-                <w:rFonts w:ascii="Latha" w:hAnsi="Latha" w:cs="Latha"/>
-                <w:sz w:val="28"/>
-                <w:szCs w:val="28"/>
-              </w:rPr>
-              <w:t xml:space="preserve"> added)</w:t>
+              <w:t xml:space="preserve"> (visargam added)</w:t>
             </w:r>
           </w:p>
         </w:tc>
@@ -10391,25 +10386,7 @@
                 <w:sz w:val="28"/>
                 <w:szCs w:val="28"/>
               </w:rPr>
-              <w:t xml:space="preserve">(No </w:t>
-            </w:r>
-            <w:proofErr w:type="spellStart"/>
-            <w:r>
-              <w:rPr>
-                <w:rFonts w:cs="Arial"/>
-                <w:sz w:val="28"/>
-                <w:szCs w:val="28"/>
-              </w:rPr>
-              <w:t>visargam</w:t>
-            </w:r>
-            <w:proofErr w:type="spellEnd"/>
-            <w:r>
-              <w:rPr>
-                <w:rFonts w:cs="Arial"/>
-                <w:sz w:val="28"/>
-                <w:szCs w:val="28"/>
-              </w:rPr>
-              <w:t xml:space="preserve"> before vowel ‘e’)</w:t>
+              <w:t>(No visargam before vowel ‘e’)</w:t>
             </w:r>
           </w:p>
         </w:tc>
@@ -11140,25 +11117,7 @@
                 <w:sz w:val="28"/>
                 <w:szCs w:val="28"/>
               </w:rPr>
-              <w:t xml:space="preserve">(No </w:t>
-            </w:r>
-            <w:proofErr w:type="spellStart"/>
-            <w:r>
-              <w:rPr>
-                <w:rFonts w:cs="Arial"/>
-                <w:sz w:val="28"/>
-                <w:szCs w:val="28"/>
-              </w:rPr>
-              <w:t>visargam</w:t>
-            </w:r>
-            <w:proofErr w:type="spellEnd"/>
-            <w:r>
-              <w:rPr>
-                <w:rFonts w:cs="Arial"/>
-                <w:sz w:val="28"/>
-                <w:szCs w:val="28"/>
-              </w:rPr>
-              <w:t xml:space="preserve"> before vowel ‘e’)</w:t>
+              <w:t>(No visargam before vowel ‘e’)</w:t>
             </w:r>
           </w:p>
         </w:tc>
@@ -12086,25 +12045,7 @@
                 <w:sz w:val="28"/>
                 <w:szCs w:val="28"/>
               </w:rPr>
-              <w:t xml:space="preserve">(No </w:t>
-            </w:r>
-            <w:proofErr w:type="spellStart"/>
-            <w:r>
-              <w:rPr>
-                <w:rFonts w:cs="Arial"/>
-                <w:sz w:val="28"/>
-                <w:szCs w:val="28"/>
-              </w:rPr>
-              <w:t>visargam</w:t>
-            </w:r>
-            <w:proofErr w:type="spellEnd"/>
-            <w:r>
-              <w:rPr>
-                <w:rFonts w:cs="Arial"/>
-                <w:sz w:val="28"/>
-                <w:szCs w:val="28"/>
-              </w:rPr>
-              <w:t xml:space="preserve"> before vowel ‘e’)</w:t>
+              <w:t>(No visargam before vowel ‘e’)</w:t>
             </w:r>
           </w:p>
         </w:tc>
@@ -12131,19 +12072,8 @@
                 <w:sz w:val="28"/>
                 <w:szCs w:val="28"/>
               </w:rPr>
-              <w:t xml:space="preserve">1.2.13.3 </w:t>
-            </w:r>
-            <w:proofErr w:type="spellStart"/>
-            <w:r>
-              <w:rPr>
-                <w:b/>
-                <w:bCs/>
-                <w:sz w:val="28"/>
-                <w:szCs w:val="28"/>
-              </w:rPr>
-              <w:t>Vaakyam</w:t>
-            </w:r>
-            <w:proofErr w:type="spellEnd"/>
+              <w:t>1.2.13.3 Vaakyam</w:t>
+            </w:r>
           </w:p>
         </w:tc>
         <w:tc>
@@ -12400,7 +12330,6 @@
               </w:rPr>
               <w:t>ஶ</w:t>
             </w:r>
-            <w:proofErr w:type="spellStart"/>
             <w:r>
               <w:rPr>
                 <w:rFonts w:ascii="BRH Devanagari Extra" w:hAnsi="BRH Devanagari Extra" w:cs="Latha"/>
@@ -12420,7 +12349,6 @@
               </w:rPr>
               <w:t>è</w:t>
             </w:r>
-            <w:proofErr w:type="spellEnd"/>
             <w:r>
               <w:rPr>
                 <w:rFonts w:ascii="BRH Tamil Tab Extra" w:hAnsi="BRH Tamil Tab Extra" w:cs="Latha"/>
@@ -12534,7 +12462,6 @@
               </w:rPr>
               <w:t>…</w:t>
             </w:r>
-            <w:proofErr w:type="spellStart"/>
             <w:r>
               <w:rPr>
                 <w:rFonts w:ascii="BRH Devanagari Extra" w:hAnsi="BRH Devanagari Extra" w:cs="Latha"/>
@@ -12544,7 +12471,6 @@
               </w:rPr>
               <w:t>óè</w:t>
             </w:r>
-            <w:proofErr w:type="spellEnd"/>
             <w:r>
               <w:rPr>
                 <w:rFonts w:ascii="BRH Tamil Tab Extra" w:hAnsi="BRH Tamil Tab Extra" w:cs="Latha"/>
@@ -12655,7 +12581,6 @@
               </w:rPr>
               <w:t>ஶ</w:t>
             </w:r>
-            <w:proofErr w:type="spellStart"/>
             <w:r>
               <w:rPr>
                 <w:rFonts w:ascii="BRH Devanagari Extra" w:hAnsi="BRH Devanagari Extra" w:cs="Latha"/>
@@ -12665,7 +12590,6 @@
               </w:rPr>
               <w:t>óè</w:t>
             </w:r>
-            <w:proofErr w:type="spellEnd"/>
             <w:r>
               <w:rPr>
                 <w:rFonts w:ascii="BRH Tamil Tab Extra" w:hAnsi="BRH Tamil Tab Extra" w:cs="Latha"/>
@@ -12775,7 +12699,6 @@
               </w:rPr>
               <w:t>…</w:t>
             </w:r>
-            <w:proofErr w:type="spellStart"/>
             <w:r>
               <w:rPr>
                 <w:rFonts w:ascii="BRH Devanagari Extra" w:hAnsi="BRH Devanagari Extra" w:cs="Latha"/>
@@ -12785,7 +12708,6 @@
               </w:rPr>
               <w:t>óè</w:t>
             </w:r>
-            <w:proofErr w:type="spellEnd"/>
             <w:r>
               <w:rPr>
                 <w:rFonts w:ascii="BRH Tamil Tab Extra" w:hAnsi="BRH Tamil Tab Extra" w:cs="Latha"/>
@@ -12844,25 +12766,7 @@
                 <w:sz w:val="28"/>
                 <w:szCs w:val="28"/>
               </w:rPr>
-              <w:t xml:space="preserve">(No </w:t>
-            </w:r>
-            <w:proofErr w:type="spellStart"/>
-            <w:r>
-              <w:rPr>
-                <w:rFonts w:cs="Arial"/>
-                <w:sz w:val="28"/>
-                <w:szCs w:val="28"/>
-              </w:rPr>
-              <w:t>visargam</w:t>
-            </w:r>
-            <w:proofErr w:type="spellEnd"/>
-            <w:r>
-              <w:rPr>
-                <w:rFonts w:cs="Arial"/>
-                <w:sz w:val="28"/>
-                <w:szCs w:val="28"/>
-              </w:rPr>
-              <w:t xml:space="preserve"> before vowel ‘e’)</w:t>
+              <w:t>(No visargam before vowel ‘e’)</w:t>
             </w:r>
           </w:p>
         </w:tc>
@@ -12884,7 +12788,7 @@
 </file>
 
 <file path=word/endnotes.xml><?xml version="1.0" encoding="utf-8"?>
-<w:endnotes xmlns:wpc="http://schemas.microsoft.com/office/word/2010/wordprocessingCanvas" xmlns:cx="http://schemas.microsoft.com/office/drawing/2014/chartex" xmlns:cx1="http://schemas.microsoft.com/office/drawing/2015/9/8/chartex" xmlns:mc="http://schemas.openxmlformats.org/markup-compatibility/2006" xmlns:o="urn:schemas-microsoft-com:office:office" xmlns:r="http://schemas.openxmlformats.org/officeDocument/2006/relationships" xmlns:m="http://schemas.openxmlformats.org/officeDocument/2006/math" xmlns:v="urn:schemas-microsoft-com:vml" xmlns:wp14="http://schemas.microsoft.com/office/word/2010/wordprocessingDrawing" xmlns:wp="http://schemas.openxmlformats.org/drawingml/2006/wordprocessingDrawing" xmlns:w10="urn:schemas-microsoft-com:office:word" xmlns:w="http://schemas.openxmlformats.org/wordprocessingml/2006/main" xmlns:w14="http://schemas.microsoft.com/office/word/2010/wordml" xmlns:w15="http://schemas.microsoft.com/office/word/2012/wordml" xmlns:w16se="http://schemas.microsoft.com/office/word/2015/wordml/symex" xmlns:wpg="http://schemas.microsoft.com/office/word/2010/wordprocessingGroup" xmlns:wpi="http://schemas.microsoft.com/office/word/2010/wordprocessingInk" xmlns:wne="http://schemas.microsoft.com/office/word/2006/wordml" xmlns:wps="http://schemas.microsoft.com/office/word/2010/wordprocessingShape" mc:Ignorable="w14 w15 w16se wp14">
+<w:endnotes xmlns:wpc="http://schemas.microsoft.com/office/word/2010/wordprocessingCanvas" xmlns:cx="http://schemas.microsoft.com/office/drawing/2014/chartex" xmlns:cx1="http://schemas.microsoft.com/office/drawing/2015/9/8/chartex" xmlns:cx2="http://schemas.microsoft.com/office/drawing/2015/10/21/chartex" xmlns:cx3="http://schemas.microsoft.com/office/drawing/2016/5/9/chartex" xmlns:cx4="http://schemas.microsoft.com/office/drawing/2016/5/10/chartex" xmlns:cx5="http://schemas.microsoft.com/office/drawing/2016/5/11/chartex" xmlns:cx6="http://schemas.microsoft.com/office/drawing/2016/5/12/chartex" xmlns:cx7="http://schemas.microsoft.com/office/drawing/2016/5/13/chartex" xmlns:cx8="http://schemas.microsoft.com/office/drawing/2016/5/14/chartex" xmlns:mc="http://schemas.openxmlformats.org/markup-compatibility/2006" xmlns:aink="http://schemas.microsoft.com/office/drawing/2016/ink" xmlns:am3d="http://schemas.microsoft.com/office/drawing/2017/model3d" xmlns:o="urn:schemas-microsoft-com:office:office" xmlns:r="http://schemas.openxmlformats.org/officeDocument/2006/relationships" xmlns:m="http://schemas.openxmlformats.org/officeDocument/2006/math" xmlns:v="urn:schemas-microsoft-com:vml" xmlns:wp14="http://schemas.microsoft.com/office/word/2010/wordprocessingDrawing" xmlns:wp="http://schemas.openxmlformats.org/drawingml/2006/wordprocessingDrawing" xmlns:w10="urn:schemas-microsoft-com:office:word" xmlns:w="http://schemas.openxmlformats.org/wordprocessingml/2006/main" xmlns:w14="http://schemas.microsoft.com/office/word/2010/wordml" xmlns:w15="http://schemas.microsoft.com/office/word/2012/wordml" xmlns:w16cex="http://schemas.microsoft.com/office/word/2018/wordml/cex" xmlns:w16cid="http://schemas.microsoft.com/office/word/2016/wordml/cid" xmlns:w16="http://schemas.microsoft.com/office/word/2018/wordml" xmlns:w16sdtdh="http://schemas.microsoft.com/office/word/2020/wordml/sdtdatahash" xmlns:w16se="http://schemas.microsoft.com/office/word/2015/wordml/symex" xmlns:wpg="http://schemas.microsoft.com/office/word/2010/wordprocessingGroup" xmlns:wpi="http://schemas.microsoft.com/office/word/2010/wordprocessingInk" xmlns:wne="http://schemas.microsoft.com/office/word/2006/wordml" xmlns:wps="http://schemas.microsoft.com/office/word/2010/wordprocessingShape" mc:Ignorable="w14 w15 w16se w16cid w16 w16cex w16sdtdh wp14">
   <w:endnote w:type="separator" w:id="-1">
     <w:p>
       <w:pPr>
@@ -12909,7 +12813,7 @@
 </file>
 
 <file path=word/footer1.xml><?xml version="1.0" encoding="utf-8"?>
-<w:ftr xmlns:wpc="http://schemas.microsoft.com/office/word/2010/wordprocessingCanvas" xmlns:cx="http://schemas.microsoft.com/office/drawing/2014/chartex" xmlns:cx1="http://schemas.microsoft.com/office/drawing/2015/9/8/chartex" xmlns:mc="http://schemas.openxmlformats.org/markup-compatibility/2006" xmlns:o="urn:schemas-microsoft-com:office:office" xmlns:r="http://schemas.openxmlformats.org/officeDocument/2006/relationships" xmlns:m="http://schemas.openxmlformats.org/officeDocument/2006/math" xmlns:v="urn:schemas-microsoft-com:vml" xmlns:wp14="http://schemas.microsoft.com/office/word/2010/wordprocessingDrawing" xmlns:wp="http://schemas.openxmlformats.org/drawingml/2006/wordprocessingDrawing" xmlns:w10="urn:schemas-microsoft-com:office:word" xmlns:w="http://schemas.openxmlformats.org/wordprocessingml/2006/main" xmlns:w14="http://schemas.microsoft.com/office/word/2010/wordml" xmlns:w15="http://schemas.microsoft.com/office/word/2012/wordml" xmlns:w16se="http://schemas.microsoft.com/office/word/2015/wordml/symex" xmlns:wpg="http://schemas.microsoft.com/office/word/2010/wordprocessingGroup" xmlns:wpi="http://schemas.microsoft.com/office/word/2010/wordprocessingInk" xmlns:wne="http://schemas.microsoft.com/office/word/2006/wordml" xmlns:wps="http://schemas.microsoft.com/office/word/2010/wordprocessingShape" mc:Ignorable="w14 w15 w16se wp14">
+<w:ftr xmlns:wpc="http://schemas.microsoft.com/office/word/2010/wordprocessingCanvas" xmlns:cx="http://schemas.microsoft.com/office/drawing/2014/chartex" xmlns:cx1="http://schemas.microsoft.com/office/drawing/2015/9/8/chartex" xmlns:cx2="http://schemas.microsoft.com/office/drawing/2015/10/21/chartex" xmlns:cx3="http://schemas.microsoft.com/office/drawing/2016/5/9/chartex" xmlns:cx4="http://schemas.microsoft.com/office/drawing/2016/5/10/chartex" xmlns:cx5="http://schemas.microsoft.com/office/drawing/2016/5/11/chartex" xmlns:cx6="http://schemas.microsoft.com/office/drawing/2016/5/12/chartex" xmlns:cx7="http://schemas.microsoft.com/office/drawing/2016/5/13/chartex" xmlns:cx8="http://schemas.microsoft.com/office/drawing/2016/5/14/chartex" xmlns:mc="http://schemas.openxmlformats.org/markup-compatibility/2006" xmlns:aink="http://schemas.microsoft.com/office/drawing/2016/ink" xmlns:am3d="http://schemas.microsoft.com/office/drawing/2017/model3d" xmlns:o="urn:schemas-microsoft-com:office:office" xmlns:r="http://schemas.openxmlformats.org/officeDocument/2006/relationships" xmlns:m="http://schemas.openxmlformats.org/officeDocument/2006/math" xmlns:v="urn:schemas-microsoft-com:vml" xmlns:wp14="http://schemas.microsoft.com/office/word/2010/wordprocessingDrawing" xmlns:wp="http://schemas.openxmlformats.org/drawingml/2006/wordprocessingDrawing" xmlns:w10="urn:schemas-microsoft-com:office:word" xmlns:w="http://schemas.openxmlformats.org/wordprocessingml/2006/main" xmlns:w14="http://schemas.microsoft.com/office/word/2010/wordml" xmlns:w15="http://schemas.microsoft.com/office/word/2012/wordml" xmlns:w16cex="http://schemas.microsoft.com/office/word/2018/wordml/cex" xmlns:w16cid="http://schemas.microsoft.com/office/word/2016/wordml/cid" xmlns:w16="http://schemas.microsoft.com/office/word/2018/wordml" xmlns:w16sdtdh="http://schemas.microsoft.com/office/word/2020/wordml/sdtdatahash" xmlns:w16se="http://schemas.microsoft.com/office/word/2015/wordml/symex" xmlns:wpg="http://schemas.microsoft.com/office/word/2010/wordprocessingGroup" xmlns:wpi="http://schemas.microsoft.com/office/word/2010/wordprocessingInk" xmlns:wne="http://schemas.microsoft.com/office/word/2006/wordml" xmlns:wps="http://schemas.microsoft.com/office/word/2010/wordprocessingShape" mc:Ignorable="w14 w15 w16se w16cid w16 w16cex w16sdtdh wp14">
   <w:p>
     <w:pPr>
       <w:pBdr>
@@ -13065,7 +12969,7 @@
 </file>
 
 <file path=word/footer2.xml><?xml version="1.0" encoding="utf-8"?>
-<w:ftr xmlns:wpc="http://schemas.microsoft.com/office/word/2010/wordprocessingCanvas" xmlns:cx="http://schemas.microsoft.com/office/drawing/2014/chartex" xmlns:cx1="http://schemas.microsoft.com/office/drawing/2015/9/8/chartex" xmlns:mc="http://schemas.openxmlformats.org/markup-compatibility/2006" xmlns:o="urn:schemas-microsoft-com:office:office" xmlns:r="http://schemas.openxmlformats.org/officeDocument/2006/relationships" xmlns:m="http://schemas.openxmlformats.org/officeDocument/2006/math" xmlns:v="urn:schemas-microsoft-com:vml" xmlns:wp14="http://schemas.microsoft.com/office/word/2010/wordprocessingDrawing" xmlns:wp="http://schemas.openxmlformats.org/drawingml/2006/wordprocessingDrawing" xmlns:w10="urn:schemas-microsoft-com:office:word" xmlns:w="http://schemas.openxmlformats.org/wordprocessingml/2006/main" xmlns:w14="http://schemas.microsoft.com/office/word/2010/wordml" xmlns:w15="http://schemas.microsoft.com/office/word/2012/wordml" xmlns:w16se="http://schemas.microsoft.com/office/word/2015/wordml/symex" xmlns:wpg="http://schemas.microsoft.com/office/word/2010/wordprocessingGroup" xmlns:wpi="http://schemas.microsoft.com/office/word/2010/wordprocessingInk" xmlns:wne="http://schemas.microsoft.com/office/word/2006/wordml" xmlns:wps="http://schemas.microsoft.com/office/word/2010/wordprocessingShape" mc:Ignorable="w14 w15 w16se wp14">
+<w:ftr xmlns:wpc="http://schemas.microsoft.com/office/word/2010/wordprocessingCanvas" xmlns:cx="http://schemas.microsoft.com/office/drawing/2014/chartex" xmlns:cx1="http://schemas.microsoft.com/office/drawing/2015/9/8/chartex" xmlns:cx2="http://schemas.microsoft.com/office/drawing/2015/10/21/chartex" xmlns:cx3="http://schemas.microsoft.com/office/drawing/2016/5/9/chartex" xmlns:cx4="http://schemas.microsoft.com/office/drawing/2016/5/10/chartex" xmlns:cx5="http://schemas.microsoft.com/office/drawing/2016/5/11/chartex" xmlns:cx6="http://schemas.microsoft.com/office/drawing/2016/5/12/chartex" xmlns:cx7="http://schemas.microsoft.com/office/drawing/2016/5/13/chartex" xmlns:cx8="http://schemas.microsoft.com/office/drawing/2016/5/14/chartex" xmlns:mc="http://schemas.openxmlformats.org/markup-compatibility/2006" xmlns:aink="http://schemas.microsoft.com/office/drawing/2016/ink" xmlns:am3d="http://schemas.microsoft.com/office/drawing/2017/model3d" xmlns:o="urn:schemas-microsoft-com:office:office" xmlns:r="http://schemas.openxmlformats.org/officeDocument/2006/relationships" xmlns:m="http://schemas.openxmlformats.org/officeDocument/2006/math" xmlns:v="urn:schemas-microsoft-com:vml" xmlns:wp14="http://schemas.microsoft.com/office/word/2010/wordprocessingDrawing" xmlns:wp="http://schemas.openxmlformats.org/drawingml/2006/wordprocessingDrawing" xmlns:w10="urn:schemas-microsoft-com:office:word" xmlns:w="http://schemas.openxmlformats.org/wordprocessingml/2006/main" xmlns:w14="http://schemas.microsoft.com/office/word/2010/wordml" xmlns:w15="http://schemas.microsoft.com/office/word/2012/wordml" xmlns:w16cex="http://schemas.microsoft.com/office/word/2018/wordml/cex" xmlns:w16cid="http://schemas.microsoft.com/office/word/2016/wordml/cid" xmlns:w16="http://schemas.microsoft.com/office/word/2018/wordml" xmlns:w16sdtdh="http://schemas.microsoft.com/office/word/2020/wordml/sdtdatahash" xmlns:w16se="http://schemas.microsoft.com/office/word/2015/wordml/symex" xmlns:wpg="http://schemas.microsoft.com/office/word/2010/wordprocessingGroup" xmlns:wpi="http://schemas.microsoft.com/office/word/2010/wordprocessingInk" xmlns:wne="http://schemas.microsoft.com/office/word/2006/wordml" xmlns:wps="http://schemas.microsoft.com/office/word/2010/wordprocessingShape" mc:Ignorable="w14 w15 w16se w16cid w16 w16cex w16sdtdh wp14">
   <w:p>
     <w:pPr>
       <w:pBdr>
@@ -13261,7 +13165,7 @@
 </file>
 
 <file path=word/footnotes.xml><?xml version="1.0" encoding="utf-8"?>
-<w:footnotes xmlns:wpc="http://schemas.microsoft.com/office/word/2010/wordprocessingCanvas" xmlns:cx="http://schemas.microsoft.com/office/drawing/2014/chartex" xmlns:cx1="http://schemas.microsoft.com/office/drawing/2015/9/8/chartex" xmlns:mc="http://schemas.openxmlformats.org/markup-compatibility/2006" xmlns:o="urn:schemas-microsoft-com:office:office" xmlns:r="http://schemas.openxmlformats.org/officeDocument/2006/relationships" xmlns:m="http://schemas.openxmlformats.org/officeDocument/2006/math" xmlns:v="urn:schemas-microsoft-com:vml" xmlns:wp14="http://schemas.microsoft.com/office/word/2010/wordprocessingDrawing" xmlns:wp="http://schemas.openxmlformats.org/drawingml/2006/wordprocessingDrawing" xmlns:w10="urn:schemas-microsoft-com:office:word" xmlns:w="http://schemas.openxmlformats.org/wordprocessingml/2006/main" xmlns:w14="http://schemas.microsoft.com/office/word/2010/wordml" xmlns:w15="http://schemas.microsoft.com/office/word/2012/wordml" xmlns:w16se="http://schemas.microsoft.com/office/word/2015/wordml/symex" xmlns:wpg="http://schemas.microsoft.com/office/word/2010/wordprocessingGroup" xmlns:wpi="http://schemas.microsoft.com/office/word/2010/wordprocessingInk" xmlns:wne="http://schemas.microsoft.com/office/word/2006/wordml" xmlns:wps="http://schemas.microsoft.com/office/word/2010/wordprocessingShape" mc:Ignorable="w14 w15 w16se wp14">
+<w:footnotes xmlns:wpc="http://schemas.microsoft.com/office/word/2010/wordprocessingCanvas" xmlns:cx="http://schemas.microsoft.com/office/drawing/2014/chartex" xmlns:cx1="http://schemas.microsoft.com/office/drawing/2015/9/8/chartex" xmlns:cx2="http://schemas.microsoft.com/office/drawing/2015/10/21/chartex" xmlns:cx3="http://schemas.microsoft.com/office/drawing/2016/5/9/chartex" xmlns:cx4="http://schemas.microsoft.com/office/drawing/2016/5/10/chartex" xmlns:cx5="http://schemas.microsoft.com/office/drawing/2016/5/11/chartex" xmlns:cx6="http://schemas.microsoft.com/office/drawing/2016/5/12/chartex" xmlns:cx7="http://schemas.microsoft.com/office/drawing/2016/5/13/chartex" xmlns:cx8="http://schemas.microsoft.com/office/drawing/2016/5/14/chartex" xmlns:mc="http://schemas.openxmlformats.org/markup-compatibility/2006" xmlns:aink="http://schemas.microsoft.com/office/drawing/2016/ink" xmlns:am3d="http://schemas.microsoft.com/office/drawing/2017/model3d" xmlns:o="urn:schemas-microsoft-com:office:office" xmlns:r="http://schemas.openxmlformats.org/officeDocument/2006/relationships" xmlns:m="http://schemas.openxmlformats.org/officeDocument/2006/math" xmlns:v="urn:schemas-microsoft-com:vml" xmlns:wp14="http://schemas.microsoft.com/office/word/2010/wordprocessingDrawing" xmlns:wp="http://schemas.openxmlformats.org/drawingml/2006/wordprocessingDrawing" xmlns:w10="urn:schemas-microsoft-com:office:word" xmlns:w="http://schemas.openxmlformats.org/wordprocessingml/2006/main" xmlns:w14="http://schemas.microsoft.com/office/word/2010/wordml" xmlns:w15="http://schemas.microsoft.com/office/word/2012/wordml" xmlns:w16cex="http://schemas.microsoft.com/office/word/2018/wordml/cex" xmlns:w16cid="http://schemas.microsoft.com/office/word/2016/wordml/cid" xmlns:w16="http://schemas.microsoft.com/office/word/2018/wordml" xmlns:w16sdtdh="http://schemas.microsoft.com/office/word/2020/wordml/sdtdatahash" xmlns:w16se="http://schemas.microsoft.com/office/word/2015/wordml/symex" xmlns:wpg="http://schemas.microsoft.com/office/word/2010/wordprocessingGroup" xmlns:wpi="http://schemas.microsoft.com/office/word/2010/wordprocessingInk" xmlns:wne="http://schemas.microsoft.com/office/word/2006/wordml" xmlns:wps="http://schemas.microsoft.com/office/word/2010/wordprocessingShape" mc:Ignorable="w14 w15 w16se w16cid w16 w16cex w16sdtdh wp14">
   <w:footnote w:type="separator" w:id="-1">
     <w:p>
       <w:pPr>
@@ -13286,7 +13190,7 @@
 </file>
 
 <file path=word/header1.xml><?xml version="1.0" encoding="utf-8"?>
-<w:hdr xmlns:wpc="http://schemas.microsoft.com/office/word/2010/wordprocessingCanvas" xmlns:cx="http://schemas.microsoft.com/office/drawing/2014/chartex" xmlns:cx1="http://schemas.microsoft.com/office/drawing/2015/9/8/chartex" xmlns:mc="http://schemas.openxmlformats.org/markup-compatibility/2006" xmlns:o="urn:schemas-microsoft-com:office:office" xmlns:r="http://schemas.openxmlformats.org/officeDocument/2006/relationships" xmlns:m="http://schemas.openxmlformats.org/officeDocument/2006/math" xmlns:v="urn:schemas-microsoft-com:vml" xmlns:wp14="http://schemas.microsoft.com/office/word/2010/wordprocessingDrawing" xmlns:wp="http://schemas.openxmlformats.org/drawingml/2006/wordprocessingDrawing" xmlns:w10="urn:schemas-microsoft-com:office:word" xmlns:w="http://schemas.openxmlformats.org/wordprocessingml/2006/main" xmlns:w14="http://schemas.microsoft.com/office/word/2010/wordml" xmlns:w15="http://schemas.microsoft.com/office/word/2012/wordml" xmlns:w16se="http://schemas.microsoft.com/office/word/2015/wordml/symex" xmlns:wpg="http://schemas.microsoft.com/office/word/2010/wordprocessingGroup" xmlns:wpi="http://schemas.microsoft.com/office/word/2010/wordprocessingInk" xmlns:wne="http://schemas.microsoft.com/office/word/2006/wordml" xmlns:wps="http://schemas.microsoft.com/office/word/2010/wordprocessingShape" mc:Ignorable="w14 w15 w16se wp14">
+<w:hdr xmlns:wpc="http://schemas.microsoft.com/office/word/2010/wordprocessingCanvas" xmlns:cx="http://schemas.microsoft.com/office/drawing/2014/chartex" xmlns:cx1="http://schemas.microsoft.com/office/drawing/2015/9/8/chartex" xmlns:cx2="http://schemas.microsoft.com/office/drawing/2015/10/21/chartex" xmlns:cx3="http://schemas.microsoft.com/office/drawing/2016/5/9/chartex" xmlns:cx4="http://schemas.microsoft.com/office/drawing/2016/5/10/chartex" xmlns:cx5="http://schemas.microsoft.com/office/drawing/2016/5/11/chartex" xmlns:cx6="http://schemas.microsoft.com/office/drawing/2016/5/12/chartex" xmlns:cx7="http://schemas.microsoft.com/office/drawing/2016/5/13/chartex" xmlns:cx8="http://schemas.microsoft.com/office/drawing/2016/5/14/chartex" xmlns:mc="http://schemas.openxmlformats.org/markup-compatibility/2006" xmlns:aink="http://schemas.microsoft.com/office/drawing/2016/ink" xmlns:am3d="http://schemas.microsoft.com/office/drawing/2017/model3d" xmlns:o="urn:schemas-microsoft-com:office:office" xmlns:r="http://schemas.openxmlformats.org/officeDocument/2006/relationships" xmlns:m="http://schemas.openxmlformats.org/officeDocument/2006/math" xmlns:v="urn:schemas-microsoft-com:vml" xmlns:wp14="http://schemas.microsoft.com/office/word/2010/wordprocessingDrawing" xmlns:wp="http://schemas.openxmlformats.org/drawingml/2006/wordprocessingDrawing" xmlns:w10="urn:schemas-microsoft-com:office:word" xmlns:w="http://schemas.openxmlformats.org/wordprocessingml/2006/main" xmlns:w14="http://schemas.microsoft.com/office/word/2010/wordml" xmlns:w15="http://schemas.microsoft.com/office/word/2012/wordml" xmlns:w16cex="http://schemas.microsoft.com/office/word/2018/wordml/cex" xmlns:w16cid="http://schemas.microsoft.com/office/word/2016/wordml/cid" xmlns:w16="http://schemas.microsoft.com/office/word/2018/wordml" xmlns:w16sdtdh="http://schemas.microsoft.com/office/word/2020/wordml/sdtdatahash" xmlns:w16se="http://schemas.microsoft.com/office/word/2015/wordml/symex" xmlns:wpg="http://schemas.microsoft.com/office/word/2010/wordprocessingGroup" xmlns:wpi="http://schemas.microsoft.com/office/word/2010/wordprocessingInk" xmlns:wne="http://schemas.microsoft.com/office/word/2006/wordml" xmlns:wps="http://schemas.microsoft.com/office/word/2010/wordprocessingShape" mc:Ignorable="w14 w15 w16se w16cid w16 w16cex w16sdtdh wp14">
   <w:p>
     <w:pPr>
       <w:pStyle w:val="Header"/>
@@ -13299,7 +13203,7 @@
 </file>
 
 <file path=word/header2.xml><?xml version="1.0" encoding="utf-8"?>
-<w:hdr xmlns:wpc="http://schemas.microsoft.com/office/word/2010/wordprocessingCanvas" xmlns:cx="http://schemas.microsoft.com/office/drawing/2014/chartex" xmlns:cx1="http://schemas.microsoft.com/office/drawing/2015/9/8/chartex" xmlns:mc="http://schemas.openxmlformats.org/markup-compatibility/2006" xmlns:o="urn:schemas-microsoft-com:office:office" xmlns:r="http://schemas.openxmlformats.org/officeDocument/2006/relationships" xmlns:m="http://schemas.openxmlformats.org/officeDocument/2006/math" xmlns:v="urn:schemas-microsoft-com:vml" xmlns:wp14="http://schemas.microsoft.com/office/word/2010/wordprocessingDrawing" xmlns:wp="http://schemas.openxmlformats.org/drawingml/2006/wordprocessingDrawing" xmlns:w10="urn:schemas-microsoft-com:office:word" xmlns:w="http://schemas.openxmlformats.org/wordprocessingml/2006/main" xmlns:w14="http://schemas.microsoft.com/office/word/2010/wordml" xmlns:w15="http://schemas.microsoft.com/office/word/2012/wordml" xmlns:w16se="http://schemas.microsoft.com/office/word/2015/wordml/symex" xmlns:wpg="http://schemas.microsoft.com/office/word/2010/wordprocessingGroup" xmlns:wpi="http://schemas.microsoft.com/office/word/2010/wordprocessingInk" xmlns:wne="http://schemas.microsoft.com/office/word/2006/wordml" xmlns:wps="http://schemas.microsoft.com/office/word/2010/wordprocessingShape" mc:Ignorable="w14 w15 w16se wp14">
+<w:hdr xmlns:wpc="http://schemas.microsoft.com/office/word/2010/wordprocessingCanvas" xmlns:cx="http://schemas.microsoft.com/office/drawing/2014/chartex" xmlns:cx1="http://schemas.microsoft.com/office/drawing/2015/9/8/chartex" xmlns:cx2="http://schemas.microsoft.com/office/drawing/2015/10/21/chartex" xmlns:cx3="http://schemas.microsoft.com/office/drawing/2016/5/9/chartex" xmlns:cx4="http://schemas.microsoft.com/office/drawing/2016/5/10/chartex" xmlns:cx5="http://schemas.microsoft.com/office/drawing/2016/5/11/chartex" xmlns:cx6="http://schemas.microsoft.com/office/drawing/2016/5/12/chartex" xmlns:cx7="http://schemas.microsoft.com/office/drawing/2016/5/13/chartex" xmlns:cx8="http://schemas.microsoft.com/office/drawing/2016/5/14/chartex" xmlns:mc="http://schemas.openxmlformats.org/markup-compatibility/2006" xmlns:aink="http://schemas.microsoft.com/office/drawing/2016/ink" xmlns:am3d="http://schemas.microsoft.com/office/drawing/2017/model3d" xmlns:o="urn:schemas-microsoft-com:office:office" xmlns:r="http://schemas.openxmlformats.org/officeDocument/2006/relationships" xmlns:m="http://schemas.openxmlformats.org/officeDocument/2006/math" xmlns:v="urn:schemas-microsoft-com:vml" xmlns:wp14="http://schemas.microsoft.com/office/word/2010/wordprocessingDrawing" xmlns:wp="http://schemas.openxmlformats.org/drawingml/2006/wordprocessingDrawing" xmlns:w10="urn:schemas-microsoft-com:office:word" xmlns:w="http://schemas.openxmlformats.org/wordprocessingml/2006/main" xmlns:w14="http://schemas.microsoft.com/office/word/2010/wordml" xmlns:w15="http://schemas.microsoft.com/office/word/2012/wordml" xmlns:w16cex="http://schemas.microsoft.com/office/word/2018/wordml/cex" xmlns:w16cid="http://schemas.microsoft.com/office/word/2016/wordml/cid" xmlns:w16="http://schemas.microsoft.com/office/word/2018/wordml" xmlns:w16sdtdh="http://schemas.microsoft.com/office/word/2020/wordml/sdtdatahash" xmlns:w16se="http://schemas.microsoft.com/office/word/2015/wordml/symex" xmlns:wpg="http://schemas.microsoft.com/office/word/2010/wordprocessingGroup" xmlns:wpi="http://schemas.microsoft.com/office/word/2010/wordprocessingInk" xmlns:wne="http://schemas.microsoft.com/office/word/2006/wordml" xmlns:wps="http://schemas.microsoft.com/office/word/2010/wordprocessingShape" mc:Ignorable="w14 w15 w16se w16cid w16 w16cex w16sdtdh wp14">
   <w:p>
     <w:pPr>
       <w:pStyle w:val="Header"/>
@@ -13312,7 +13216,7 @@
 </file>
 
 <file path=word/styles.xml><?xml version="1.0" encoding="utf-8"?>
-<w:styles xmlns:mc="http://schemas.openxmlformats.org/markup-compatibility/2006" xmlns:r="http://schemas.openxmlformats.org/officeDocument/2006/relationships" xmlns:w="http://schemas.openxmlformats.org/wordprocessingml/2006/main" xmlns:w14="http://schemas.microsoft.com/office/word/2010/wordml" xmlns:w15="http://schemas.microsoft.com/office/word/2012/wordml" xmlns:w16se="http://schemas.microsoft.com/office/word/2015/wordml/symex" mc:Ignorable="w14 w15 w16se">
+<w:styles xmlns:mc="http://schemas.openxmlformats.org/markup-compatibility/2006" xmlns:r="http://schemas.openxmlformats.org/officeDocument/2006/relationships" xmlns:w="http://schemas.openxmlformats.org/wordprocessingml/2006/main" xmlns:w14="http://schemas.microsoft.com/office/word/2010/wordml" xmlns:w15="http://schemas.microsoft.com/office/word/2012/wordml" xmlns:w16cex="http://schemas.microsoft.com/office/word/2018/wordml/cex" xmlns:w16cid="http://schemas.microsoft.com/office/word/2016/wordml/cid" xmlns:w16="http://schemas.microsoft.com/office/word/2018/wordml" xmlns:w16sdtdh="http://schemas.microsoft.com/office/word/2020/wordml/sdtdatahash" xmlns:w16se="http://schemas.microsoft.com/office/word/2015/wordml/symex" mc:Ignorable="w14 w15 w16se w16cid w16 w16cex w16sdtdh">
   <w:docDefaults>
     <w:rPrDefault>
       <w:rPr>
@@ -13322,7 +13226,7 @@
     </w:rPrDefault>
     <w:pPrDefault/>
   </w:docDefaults>
-  <w:latentStyles w:defLockedState="0" w:defUIPriority="99" w:defSemiHidden="0" w:defUnhideWhenUsed="0" w:defQFormat="0" w:count="371">
+  <w:latentStyles w:defLockedState="0" w:defUIPriority="99" w:defSemiHidden="0" w:defUnhideWhenUsed="0" w:defQFormat="0" w:count="376">
     <w:lsdException w:name="Normal" w:uiPriority="0" w:qFormat="1"/>
     <w:lsdException w:name="heading 1" w:uiPriority="9" w:qFormat="1"/>
     <w:lsdException w:name="heading 2" w:semiHidden="1" w:uiPriority="9" w:unhideWhenUsed="1" w:qFormat="1"/>
@@ -13428,7 +13332,6 @@
     <w:lsdException w:name="HTML Sample" w:semiHidden="1" w:unhideWhenUsed="1"/>
     <w:lsdException w:name="HTML Typewriter" w:semiHidden="1" w:unhideWhenUsed="1"/>
     <w:lsdException w:name="HTML Variable" w:semiHidden="1" w:unhideWhenUsed="1"/>
-    <w:lsdException w:name="Normal Table" w:semiHidden="1" w:unhideWhenUsed="1"/>
     <w:lsdException w:name="annotation subject" w:semiHidden="1" w:unhideWhenUsed="1"/>
     <w:lsdException w:name="No List" w:semiHidden="1" w:unhideWhenUsed="1"/>
     <w:lsdException w:name="Outline List 1" w:semiHidden="1" w:unhideWhenUsed="1"/>
@@ -13471,11 +13374,8 @@
     <w:lsdException w:name="Table Contemporary" w:semiHidden="1" w:unhideWhenUsed="1"/>
     <w:lsdException w:name="Table Elegant" w:semiHidden="1" w:unhideWhenUsed="1"/>
     <w:lsdException w:name="Table Professional" w:semiHidden="1" w:unhideWhenUsed="1"/>
-    <w:lsdException w:name="Table Subtle 1" w:semiHidden="1" w:unhideWhenUsed="1"/>
     <w:lsdException w:name="Table Subtle 2" w:semiHidden="1" w:unhideWhenUsed="1"/>
     <w:lsdException w:name="Table Web 1" w:semiHidden="1" w:unhideWhenUsed="1"/>
-    <w:lsdException w:name="Table Web 2" w:semiHidden="1" w:unhideWhenUsed="1"/>
-    <w:lsdException w:name="Table Web 3" w:semiHidden="1" w:unhideWhenUsed="1"/>
     <w:lsdException w:name="Balloon Text" w:semiHidden="1" w:unhideWhenUsed="1"/>
     <w:lsdException w:name="Table Grid" w:uiPriority="59"/>
     <w:lsdException w:name="Table Theme" w:semiHidden="1" w:unhideWhenUsed="1"/>
@@ -13694,6 +13594,11 @@
     <w:lsdException w:name="List Table 5 Dark Accent 6" w:uiPriority="50"/>
     <w:lsdException w:name="List Table 6 Colorful Accent 6" w:uiPriority="51"/>
     <w:lsdException w:name="List Table 7 Colorful Accent 6" w:uiPriority="52"/>
+    <w:lsdException w:name="Mention" w:semiHidden="1" w:unhideWhenUsed="1"/>
+    <w:lsdException w:name="Smart Hyperlink" w:semiHidden="1" w:unhideWhenUsed="1"/>
+    <w:lsdException w:name="Hashtag" w:semiHidden="1" w:unhideWhenUsed="1"/>
+    <w:lsdException w:name="Unresolved Mention" w:semiHidden="1" w:unhideWhenUsed="1"/>
+    <w:lsdException w:name="Smart Link" w:semiHidden="1" w:unhideWhenUsed="1"/>
   </w:latentStyles>
   <w:style w:type="paragraph" w:default="1" w:styleId="Normal">
     <w:name w:val="Normal"/>

</xml_diff>

<commit_message>
nmv 02 11 2022
</commit_message>
<xml_diff>
--- a/TS-Padam/TS-1.2/TS 1.2 Tamil Pada Paatam Corrections.docx
+++ b/TS-Padam/TS-1.2/TS 1.2 Tamil Pada Paatam Corrections.docx
@@ -2,6 +2,1445 @@
 <file path=word/document.xml><?xml version="1.0" encoding="utf-8"?>
 <w:document xmlns:wpc="http://schemas.microsoft.com/office/word/2010/wordprocessingCanvas" xmlns:cx="http://schemas.microsoft.com/office/drawing/2014/chartex" xmlns:cx1="http://schemas.microsoft.com/office/drawing/2015/9/8/chartex" xmlns:cx2="http://schemas.microsoft.com/office/drawing/2015/10/21/chartex" xmlns:cx3="http://schemas.microsoft.com/office/drawing/2016/5/9/chartex" xmlns:cx4="http://schemas.microsoft.com/office/drawing/2016/5/10/chartex" xmlns:cx5="http://schemas.microsoft.com/office/drawing/2016/5/11/chartex" xmlns:cx6="http://schemas.microsoft.com/office/drawing/2016/5/12/chartex" xmlns:cx7="http://schemas.microsoft.com/office/drawing/2016/5/13/chartex" xmlns:cx8="http://schemas.microsoft.com/office/drawing/2016/5/14/chartex" xmlns:mc="http://schemas.openxmlformats.org/markup-compatibility/2006" xmlns:aink="http://schemas.microsoft.com/office/drawing/2016/ink" xmlns:am3d="http://schemas.microsoft.com/office/drawing/2017/model3d" xmlns:o="urn:schemas-microsoft-com:office:office" xmlns:oel="http://schemas.microsoft.com/office/2019/extlst" xmlns:r="http://schemas.openxmlformats.org/officeDocument/2006/relationships" xmlns:m="http://schemas.openxmlformats.org/officeDocument/2006/math" xmlns:v="urn:schemas-microsoft-com:vml" xmlns:wp14="http://schemas.microsoft.com/office/word/2010/wordprocessingDrawing" xmlns:wp="http://schemas.openxmlformats.org/drawingml/2006/wordprocessingDrawing" xmlns:w10="urn:schemas-microsoft-com:office:word" xmlns:w="http://schemas.openxmlformats.org/wordprocessingml/2006/main" xmlns:w14="http://schemas.microsoft.com/office/word/2010/wordml" xmlns:w15="http://schemas.microsoft.com/office/word/2012/wordml" xmlns:w16cex="http://schemas.microsoft.com/office/word/2018/wordml/cex" xmlns:w16cid="http://schemas.microsoft.com/office/word/2016/wordml/cid" xmlns:w16="http://schemas.microsoft.com/office/word/2018/wordml" xmlns:w16sdtdh="http://schemas.microsoft.com/office/word/2020/wordml/sdtdatahash" xmlns:w16se="http://schemas.microsoft.com/office/word/2015/wordml/symex" xmlns:wpg="http://schemas.microsoft.com/office/word/2010/wordprocessingGroup" xmlns:wpi="http://schemas.microsoft.com/office/word/2010/wordprocessingInk" xmlns:wne="http://schemas.microsoft.com/office/word/2006/wordml" xmlns:wps="http://schemas.microsoft.com/office/word/2010/wordprocessingShape" mc:Ignorable="w14 w15 w16se w16cid w16 w16cex w16sdtdh wp14">
   <w:body>
+    <w:p>
+      <w:pPr>
+        <w:jc w:val="center"/>
+        <w:rPr>
+          <w:b/>
+          <w:bCs/>
+          <w:sz w:val="32"/>
+          <w:szCs w:val="32"/>
+          <w:u w:val="single"/>
+        </w:rPr>
+      </w:pPr>
+      <w:r>
+        <w:rPr>
+          <w:b/>
+          <w:bCs/>
+          <w:sz w:val="32"/>
+          <w:szCs w:val="32"/>
+          <w:u w:val="single"/>
+        </w:rPr>
+        <w:t>TS Pada Paatam – TS 1.</w:t>
+      </w:r>
+      <w:r>
+        <w:rPr>
+          <w:b/>
+          <w:bCs/>
+          <w:sz w:val="32"/>
+          <w:szCs w:val="32"/>
+          <w:u w:val="single"/>
+        </w:rPr>
+        <w:t>2</w:t>
+      </w:r>
+      <w:r>
+        <w:rPr>
+          <w:b/>
+          <w:bCs/>
+          <w:sz w:val="32"/>
+          <w:szCs w:val="32"/>
+          <w:u w:val="single"/>
+        </w:rPr>
+        <w:t xml:space="preserve"> </w:t>
+      </w:r>
+      <w:r>
+        <w:rPr>
+          <w:b/>
+          <w:bCs/>
+          <w:sz w:val="32"/>
+          <w:szCs w:val="32"/>
+          <w:u w:val="single"/>
+        </w:rPr>
+        <w:t xml:space="preserve">Tamil </w:t>
+      </w:r>
+      <w:r>
+        <w:rPr>
+          <w:b/>
+          <w:bCs/>
+          <w:sz w:val="32"/>
+          <w:szCs w:val="32"/>
+          <w:u w:val="single"/>
+        </w:rPr>
+        <w:t>Corrections –</w:t>
+      </w:r>
+      <w:r>
+        <w:rPr>
+          <w:b/>
+          <w:bCs/>
+          <w:sz w:val="32"/>
+          <w:szCs w:val="32"/>
+          <w:u w:val="single"/>
+        </w:rPr>
+        <w:t xml:space="preserve"> </w:t>
+      </w:r>
+      <w:r>
+        <w:rPr>
+          <w:b/>
+          <w:bCs/>
+          <w:sz w:val="32"/>
+          <w:szCs w:val="32"/>
+          <w:u w:val="single"/>
+        </w:rPr>
+        <w:t xml:space="preserve">Observed till </w:t>
+      </w:r>
+      <w:r>
+        <w:rPr>
+          <w:b/>
+          <w:bCs/>
+          <w:sz w:val="32"/>
+          <w:szCs w:val="32"/>
+          <w:highlight w:val="red"/>
+          <w:u w:val="single"/>
+        </w:rPr>
+        <w:t>?????</w:t>
+      </w:r>
+    </w:p>
+    <w:p>
+      <w:pPr>
+        <w:spacing w:before="0" w:line="240" w:lineRule="auto"/>
+        <w:jc w:val="center"/>
+        <w:rPr>
+          <w:b/>
+          <w:szCs w:val="24"/>
+        </w:rPr>
+      </w:pPr>
+      <w:r>
+        <w:rPr>
+          <w:b/>
+          <w:szCs w:val="24"/>
+        </w:rPr>
+        <w:t>(ignore those which are already incorporated in your book’s version and date)</w:t>
+      </w:r>
+    </w:p>
+    <w:tbl>
+      <w:tblPr>
+        <w:tblW w:w="13353" w:type="dxa"/>
+        <w:tblInd w:w="250" w:type="dxa"/>
+        <w:tblBorders>
+          <w:top w:val="single" w:sz="4" w:space="0" w:color="000000"/>
+          <w:left w:val="single" w:sz="4" w:space="0" w:color="000000"/>
+          <w:bottom w:val="single" w:sz="4" w:space="0" w:color="000000"/>
+          <w:right w:val="single" w:sz="4" w:space="0" w:color="000000"/>
+          <w:insideH w:val="single" w:sz="4" w:space="0" w:color="000000"/>
+          <w:insideV w:val="single" w:sz="4" w:space="0" w:color="000000"/>
+        </w:tblBorders>
+        <w:tblLook w:val="04A0" w:firstRow="1" w:lastRow="0" w:firstColumn="1" w:lastColumn="0" w:noHBand="0" w:noVBand="1"/>
+      </w:tblPr>
+      <w:tblGrid>
+        <w:gridCol w:w="3006"/>
+        <w:gridCol w:w="5244"/>
+        <w:gridCol w:w="5103"/>
+      </w:tblGrid>
+      <w:tr>
+        <w:tc>
+          <w:tcPr>
+            <w:tcW w:w="3006" w:type="dxa"/>
+          </w:tcPr>
+          <w:p>
+            <w:pPr>
+              <w:spacing w:before="0" w:line="240" w:lineRule="auto"/>
+              <w:jc w:val="center"/>
+              <w:rPr>
+                <w:b/>
+                <w:bCs/>
+                <w:sz w:val="28"/>
+                <w:szCs w:val="28"/>
+              </w:rPr>
+            </w:pPr>
+            <w:r>
+              <w:rPr>
+                <w:b/>
+                <w:bCs/>
+                <w:sz w:val="28"/>
+                <w:szCs w:val="28"/>
+              </w:rPr>
+              <w:t>Section, Paragraph</w:t>
+            </w:r>
+          </w:p>
+          <w:p>
+            <w:pPr>
+              <w:spacing w:before="0" w:line="240" w:lineRule="auto"/>
+              <w:jc w:val="center"/>
+              <w:rPr>
+                <w:b/>
+                <w:bCs/>
+                <w:sz w:val="28"/>
+                <w:szCs w:val="28"/>
+              </w:rPr>
+            </w:pPr>
+            <w:r>
+              <w:rPr>
+                <w:b/>
+                <w:bCs/>
+                <w:sz w:val="28"/>
+                <w:szCs w:val="28"/>
+              </w:rPr>
+              <w:t>Reference</w:t>
+            </w:r>
+          </w:p>
+        </w:tc>
+        <w:tc>
+          <w:tcPr>
+            <w:tcW w:w="5244" w:type="dxa"/>
+          </w:tcPr>
+          <w:p>
+            <w:pPr>
+              <w:spacing w:before="0" w:line="240" w:lineRule="auto"/>
+              <w:jc w:val="center"/>
+              <w:rPr>
+                <w:b/>
+                <w:bCs/>
+                <w:sz w:val="28"/>
+                <w:szCs w:val="28"/>
+              </w:rPr>
+            </w:pPr>
+            <w:r>
+              <w:rPr>
+                <w:b/>
+                <w:bCs/>
+                <w:sz w:val="28"/>
+                <w:szCs w:val="28"/>
+              </w:rPr>
+              <w:t>As Printed</w:t>
+            </w:r>
+          </w:p>
+        </w:tc>
+        <w:tc>
+          <w:tcPr>
+            <w:tcW w:w="5103" w:type="dxa"/>
+          </w:tcPr>
+          <w:p>
+            <w:pPr>
+              <w:spacing w:before="0" w:line="240" w:lineRule="auto"/>
+              <w:ind w:left="-183" w:right="-18"/>
+              <w:jc w:val="center"/>
+              <w:rPr>
+                <w:b/>
+                <w:bCs/>
+                <w:sz w:val="28"/>
+                <w:szCs w:val="28"/>
+              </w:rPr>
+            </w:pPr>
+            <w:r>
+              <w:rPr>
+                <w:b/>
+                <w:bCs/>
+                <w:sz w:val="28"/>
+                <w:szCs w:val="28"/>
+              </w:rPr>
+              <w:t>To be read as or corrected as</w:t>
+            </w:r>
+          </w:p>
+        </w:tc>
+      </w:tr>
+      <w:tr>
+        <w:trPr>
+          <w:trHeight w:val="1020"/>
+        </w:trPr>
+        <w:tc>
+          <w:tcPr>
+            <w:tcW w:w="3006" w:type="dxa"/>
+            <w:tcBorders>
+              <w:top w:val="single" w:sz="4" w:space="0" w:color="000000"/>
+              <w:left w:val="single" w:sz="4" w:space="0" w:color="000000"/>
+              <w:bottom w:val="single" w:sz="4" w:space="0" w:color="auto"/>
+              <w:right w:val="single" w:sz="4" w:space="0" w:color="000000"/>
+            </w:tcBorders>
+            <w:shd w:val="clear" w:color="auto" w:fill="auto"/>
+          </w:tcPr>
+          <w:p>
+            <w:pPr>
+              <w:spacing w:before="0" w:line="240" w:lineRule="auto"/>
+              <w:ind w:left="29"/>
+              <w:rPr>
+                <w:rFonts w:cs="Arial"/>
+                <w:b/>
+                <w:color w:val="000000"/>
+                <w:sz w:val="32"/>
+                <w:szCs w:val="32"/>
+              </w:rPr>
+            </w:pPr>
+            <w:r>
+              <w:rPr>
+                <w:rFonts w:cs="Arial"/>
+                <w:b/>
+                <w:color w:val="000000"/>
+                <w:sz w:val="32"/>
+                <w:szCs w:val="32"/>
+              </w:rPr>
+              <w:t>1.2.</w:t>
+            </w:r>
+            <w:r>
+              <w:rPr>
+                <w:rFonts w:cs="Arial"/>
+                <w:b/>
+                <w:color w:val="000000"/>
+                <w:sz w:val="32"/>
+                <w:szCs w:val="32"/>
+              </w:rPr>
+              <w:t>1</w:t>
+            </w:r>
+            <w:r>
+              <w:rPr>
+                <w:rFonts w:cs="Arial"/>
+                <w:b/>
+                <w:color w:val="000000"/>
+                <w:sz w:val="32"/>
+                <w:szCs w:val="32"/>
+              </w:rPr>
+              <w:t>4.</w:t>
+            </w:r>
+            <w:r>
+              <w:rPr>
+                <w:rFonts w:cs="Arial"/>
+                <w:b/>
+                <w:color w:val="000000"/>
+                <w:sz w:val="32"/>
+                <w:szCs w:val="32"/>
+              </w:rPr>
+              <w:t>1</w:t>
+            </w:r>
+            <w:r>
+              <w:rPr>
+                <w:rFonts w:cs="Arial"/>
+                <w:b/>
+                <w:color w:val="000000"/>
+                <w:sz w:val="32"/>
+                <w:szCs w:val="32"/>
+              </w:rPr>
+              <w:t xml:space="preserve"> – Padam</w:t>
+            </w:r>
+          </w:p>
+          <w:p>
+            <w:pPr>
+              <w:spacing w:before="0" w:line="240" w:lineRule="auto"/>
+              <w:ind w:left="29"/>
+              <w:rPr>
+                <w:rFonts w:cs="Arial"/>
+                <w:b/>
+                <w:color w:val="000000"/>
+                <w:sz w:val="32"/>
+                <w:szCs w:val="32"/>
+              </w:rPr>
+            </w:pPr>
+            <w:r>
+              <w:rPr>
+                <w:rFonts w:cs="Arial"/>
+                <w:b/>
+                <w:color w:val="000000"/>
+                <w:sz w:val="32"/>
+                <w:szCs w:val="32"/>
+              </w:rPr>
+              <w:t xml:space="preserve">Padam No. - </w:t>
+            </w:r>
+            <w:r>
+              <w:rPr>
+                <w:rFonts w:cs="Arial"/>
+                <w:b/>
+                <w:color w:val="000000"/>
+                <w:sz w:val="32"/>
+                <w:szCs w:val="32"/>
+              </w:rPr>
+              <w:t>46</w:t>
+            </w:r>
+          </w:p>
+          <w:p>
+            <w:pPr>
+              <w:spacing w:before="0" w:line="240" w:lineRule="auto"/>
+              <w:ind w:left="29"/>
+              <w:jc w:val="center"/>
+              <w:rPr>
+                <w:rFonts w:cs="Arial"/>
+                <w:color w:val="000000"/>
+                <w:sz w:val="32"/>
+                <w:szCs w:val="32"/>
+              </w:rPr>
+            </w:pPr>
+            <w:r>
+              <w:rPr>
+                <w:rFonts w:cs="Arial"/>
+                <w:b/>
+                <w:color w:val="000000"/>
+                <w:sz w:val="32"/>
+                <w:szCs w:val="32"/>
+              </w:rPr>
+              <w:t xml:space="preserve">Panchaati No. - </w:t>
+            </w:r>
+            <w:r>
+              <w:rPr>
+                <w:rFonts w:cs="Arial"/>
+                <w:b/>
+                <w:color w:val="000000"/>
+                <w:sz w:val="32"/>
+                <w:szCs w:val="32"/>
+              </w:rPr>
+              <w:t>28</w:t>
+            </w:r>
+          </w:p>
+        </w:tc>
+        <w:tc>
+          <w:tcPr>
+            <w:tcW w:w="5244" w:type="dxa"/>
+            <w:tcBorders>
+              <w:top w:val="single" w:sz="4" w:space="0" w:color="000000"/>
+              <w:left w:val="single" w:sz="4" w:space="0" w:color="000000"/>
+              <w:bottom w:val="single" w:sz="4" w:space="0" w:color="auto"/>
+              <w:right w:val="single" w:sz="4" w:space="0" w:color="000000"/>
+            </w:tcBorders>
+            <w:shd w:val="clear" w:color="auto" w:fill="auto"/>
+          </w:tcPr>
+          <w:p>
+            <w:pPr>
+              <w:spacing w:line="252" w:lineRule="auto"/>
+              <w:ind w:right="-234"/>
+              <w:rPr>
+                <w:rFonts w:ascii="BRH Malayalam Extra" w:hAnsi="BRH Malayalam Extra" w:cs="BRH Malayalam Extra"/>
+                <w:color w:val="000000"/>
+                <w:sz w:val="40"/>
+                <w:szCs w:val="40"/>
+                <w:lang w:val="en-IN" w:eastAsia="en-IN"/>
+              </w:rPr>
+            </w:pPr>
+            <w:r>
+              <w:rPr>
+                <w:rFonts w:ascii="Latha" w:hAnsi="Latha" w:cs="Latha"/>
+                <w:sz w:val="28"/>
+                <w:szCs w:val="28"/>
+                <w:cs/>
+                <w:lang w:bidi="ta-IN"/>
+              </w:rPr>
+              <w:t>வி</w:t>
+            </w:r>
+            <w:r>
+              <w:rPr>
+                <w:rFonts w:ascii="BRH Tamil Tab Extra" w:hAnsi="BRH Tamil Tab Extra" w:cs="Latha"/>
+                <w:b/>
+                <w:sz w:val="36"/>
+                <w:szCs w:val="28"/>
+              </w:rPr>
+              <w:t>…</w:t>
+            </w:r>
+            <w:r>
+              <w:rPr>
+                <w:rFonts w:ascii="Latha" w:hAnsi="Latha" w:cs="Latha"/>
+                <w:sz w:val="28"/>
+                <w:szCs w:val="28"/>
+                <w:cs/>
+                <w:lang w:bidi="ta-IN"/>
+              </w:rPr>
+              <w:t>ஶ</w:t>
+            </w:r>
+            <w:r>
+              <w:rPr>
+                <w:rFonts w:ascii="Latha" w:hAnsi="Latha" w:cs="Latha"/>
+                <w:b/>
+                <w:bCs/>
+                <w:sz w:val="32"/>
+                <w:szCs w:val="32"/>
+                <w:cs/>
+                <w:lang w:bidi="ta-IN"/>
+              </w:rPr>
+              <w:t>:</w:t>
+            </w:r>
+            <w:r>
+              <w:rPr>
+                <w:rFonts w:ascii="Latha" w:hAnsi="Latha" w:cs="Latha"/>
+                <w:sz w:val="28"/>
+                <w:szCs w:val="28"/>
+                <w:cs/>
+                <w:lang w:bidi="ta-IN"/>
+              </w:rPr>
+              <w:t xml:space="preserve"> </w:t>
+            </w:r>
+            <w:r>
+              <w:rPr>
+                <w:rFonts w:ascii="Latha" w:hAnsi="Latha" w:cs="Latha"/>
+                <w:sz w:val="28"/>
+                <w:szCs w:val="28"/>
+              </w:rPr>
+              <w:t xml:space="preserve">| </w:t>
+            </w:r>
+            <w:r>
+              <w:rPr>
+                <w:rFonts w:ascii="Latha" w:hAnsi="Latha" w:cs="Latha"/>
+                <w:sz w:val="28"/>
+                <w:szCs w:val="28"/>
+                <w:cs/>
+                <w:lang w:bidi="ta-IN"/>
+              </w:rPr>
+              <w:t>அ</w:t>
+            </w:r>
+            <w:r>
+              <w:rPr>
+                <w:rFonts w:ascii="BRH Tamil Tab Extra" w:hAnsi="BRH Tamil Tab Extra" w:cs="Latha"/>
+                <w:b/>
+                <w:sz w:val="36"/>
+                <w:szCs w:val="28"/>
+              </w:rPr>
+              <w:t>…</w:t>
+            </w:r>
+            <w:r>
+              <w:rPr>
+                <w:rFonts w:ascii="Latha" w:hAnsi="Latha" w:cs="Latha"/>
+                <w:sz w:val="28"/>
+                <w:szCs w:val="28"/>
+                <w:cs/>
+                <w:lang w:bidi="ta-IN"/>
+              </w:rPr>
+              <w:t>ஸ்யா</w:t>
+            </w:r>
+            <w:r>
+              <w:rPr>
+                <w:rFonts w:ascii="Latha" w:hAnsi="Latha" w:cs="Latha"/>
+                <w:b/>
+                <w:bCs/>
+                <w:sz w:val="32"/>
+                <w:szCs w:val="32"/>
+                <w:cs/>
+                <w:lang w:bidi="ta-IN"/>
+              </w:rPr>
+              <w:t>:</w:t>
+            </w:r>
+            <w:r>
+              <w:rPr>
+                <w:rFonts w:ascii="Latha" w:hAnsi="Latha" w:cs="Latha"/>
+                <w:sz w:val="28"/>
+                <w:szCs w:val="28"/>
+                <w:cs/>
+                <w:lang w:bidi="ta-IN"/>
+              </w:rPr>
+              <w:t xml:space="preserve"> </w:t>
+            </w:r>
+            <w:r>
+              <w:rPr>
+                <w:rFonts w:ascii="Latha" w:hAnsi="Latha" w:cs="Latha"/>
+                <w:sz w:val="28"/>
+                <w:szCs w:val="28"/>
+              </w:rPr>
+              <w:t xml:space="preserve">| </w:t>
+            </w:r>
+            <w:r>
+              <w:rPr>
+                <w:rFonts w:ascii="Latha" w:hAnsi="Latha" w:cs="Latha"/>
+                <w:sz w:val="28"/>
+                <w:szCs w:val="28"/>
+                <w:cs/>
+                <w:lang w:bidi="ta-IN"/>
+              </w:rPr>
+              <w:t>அத</w:t>
+            </w:r>
+            <w:r>
+              <w:rPr>
+                <w:rFonts w:ascii="BRH Tamil Tab Extra" w:hAnsi="BRH Tamil Tab Extra" w:cs="Latha"/>
+                <w:b/>
+                <w:sz w:val="36"/>
+                <w:szCs w:val="28"/>
+              </w:rPr>
+              <w:t>†</w:t>
+            </w:r>
+            <w:r>
+              <w:rPr>
+                <w:rFonts w:ascii="Latha" w:hAnsi="Latha" w:cs="Latha"/>
+                <w:b/>
+                <w:bCs/>
+                <w:position w:val="-12"/>
+                <w:sz w:val="28"/>
+                <w:szCs w:val="28"/>
+                <w:cs/>
+                <w:lang w:bidi="ta-IN"/>
+              </w:rPr>
+              <w:t>3</w:t>
+            </w:r>
+            <w:r>
+              <w:rPr>
+                <w:rFonts w:ascii="Latha" w:hAnsi="Latha" w:cs="Latha"/>
+                <w:sz w:val="28"/>
+                <w:szCs w:val="28"/>
+                <w:cs/>
+                <w:lang w:bidi="ta-IN"/>
+              </w:rPr>
+              <w:t>ப்</w:t>
+            </w:r>
+            <w:r>
+              <w:rPr>
+                <w:rFonts w:ascii="Latha" w:hAnsi="Latha" w:cs="Latha"/>
+                <w:b/>
+                <w:bCs/>
+                <w:position w:val="-12"/>
+                <w:sz w:val="28"/>
+                <w:szCs w:val="28"/>
+                <w:cs/>
+                <w:lang w:bidi="ta-IN"/>
+              </w:rPr>
+              <w:t>3</w:t>
+            </w:r>
+            <w:r>
+              <w:rPr>
+                <w:rFonts w:ascii="Latha" w:hAnsi="Latha" w:cs="Latha"/>
+                <w:sz w:val="28"/>
+                <w:szCs w:val="28"/>
+                <w:highlight w:val="yellow"/>
+                <w:cs/>
+                <w:lang w:bidi="ta-IN"/>
+              </w:rPr>
+              <w:t>த</w:t>
+            </w:r>
+            <w:r>
+              <w:rPr>
+                <w:rFonts w:ascii="Latha" w:hAnsi="Latha" w:cs="Latha"/>
+                <w:b/>
+                <w:bCs/>
+                <w:position w:val="-12"/>
+                <w:sz w:val="28"/>
+                <w:szCs w:val="28"/>
+                <w:cs/>
+                <w:lang w:bidi="ta-IN"/>
+              </w:rPr>
+              <w:t>3</w:t>
+            </w:r>
+            <w:r>
+              <w:rPr>
+                <w:rFonts w:ascii="Latha" w:hAnsi="Latha" w:cs="Latha"/>
+                <w:b/>
+                <w:bCs/>
+                <w:sz w:val="32"/>
+                <w:szCs w:val="32"/>
+                <w:cs/>
+                <w:lang w:bidi="ta-IN"/>
+              </w:rPr>
+              <w:t>:</w:t>
+            </w:r>
+            <w:r>
+              <w:rPr>
+                <w:rFonts w:ascii="Latha" w:hAnsi="Latha" w:cs="Latha"/>
+                <w:sz w:val="28"/>
+                <w:szCs w:val="28"/>
+                <w:cs/>
+                <w:lang w:bidi="ta-IN"/>
+              </w:rPr>
+              <w:t xml:space="preserve"> </w:t>
+            </w:r>
+            <w:r>
+              <w:rPr>
+                <w:rFonts w:ascii="Latha" w:hAnsi="Latha" w:cs="Latha"/>
+                <w:sz w:val="28"/>
+                <w:szCs w:val="28"/>
+              </w:rPr>
+              <w:t>|</w:t>
+            </w:r>
+            <w:r>
+              <w:rPr>
+                <w:rFonts w:ascii="Latha" w:hAnsi="Latha" w:cs="Latha"/>
+                <w:sz w:val="28"/>
+                <w:szCs w:val="28"/>
+              </w:rPr>
+              <w:t>|</w:t>
+            </w:r>
+          </w:p>
+        </w:tc>
+        <w:tc>
+          <w:tcPr>
+            <w:tcW w:w="5103" w:type="dxa"/>
+            <w:tcBorders>
+              <w:top w:val="single" w:sz="4" w:space="0" w:color="000000"/>
+              <w:left w:val="single" w:sz="4" w:space="0" w:color="000000"/>
+              <w:bottom w:val="single" w:sz="4" w:space="0" w:color="auto"/>
+              <w:right w:val="single" w:sz="4" w:space="0" w:color="000000"/>
+            </w:tcBorders>
+            <w:shd w:val="clear" w:color="auto" w:fill="auto"/>
+          </w:tcPr>
+          <w:p>
+            <w:pPr>
+              <w:widowControl w:val="0"/>
+              <w:autoSpaceDE w:val="0"/>
+              <w:autoSpaceDN w:val="0"/>
+              <w:adjustRightInd w:val="0"/>
+              <w:spacing w:before="0" w:line="240" w:lineRule="auto"/>
+              <w:rPr>
+                <w:rFonts w:ascii="BRH Malayalam Extra" w:hAnsi="BRH Malayalam Extra" w:cs="BRH Malayalam Extra"/>
+                <w:color w:val="000000"/>
+                <w:sz w:val="40"/>
+                <w:szCs w:val="40"/>
+                <w:lang w:val="en-IN" w:eastAsia="en-IN"/>
+              </w:rPr>
+            </w:pPr>
+            <w:r>
+              <w:rPr>
+                <w:rFonts w:ascii="BRH Tamil Tab Extra" w:hAnsi="BRH Tamil Tab Extra" w:cs="Latha"/>
+                <w:b/>
+                <w:sz w:val="36"/>
+                <w:szCs w:val="28"/>
+              </w:rPr>
+              <w:t>…</w:t>
+            </w:r>
+            <w:r>
+              <w:rPr>
+                <w:rFonts w:ascii="Latha" w:hAnsi="Latha" w:cs="Latha"/>
+                <w:sz w:val="28"/>
+                <w:szCs w:val="28"/>
+                <w:cs/>
+                <w:lang w:bidi="ta-IN"/>
+              </w:rPr>
+              <w:t>ஶ</w:t>
+            </w:r>
+            <w:r>
+              <w:rPr>
+                <w:rFonts w:ascii="Latha" w:hAnsi="Latha" w:cs="Latha"/>
+                <w:b/>
+                <w:bCs/>
+                <w:sz w:val="32"/>
+                <w:szCs w:val="32"/>
+                <w:cs/>
+                <w:lang w:bidi="ta-IN"/>
+              </w:rPr>
+              <w:t>:</w:t>
+            </w:r>
+            <w:r>
+              <w:rPr>
+                <w:rFonts w:ascii="Latha" w:hAnsi="Latha" w:cs="Latha"/>
+                <w:sz w:val="28"/>
+                <w:szCs w:val="28"/>
+                <w:cs/>
+                <w:lang w:bidi="ta-IN"/>
+              </w:rPr>
+              <w:t xml:space="preserve"> </w:t>
+            </w:r>
+            <w:r>
+              <w:rPr>
+                <w:rFonts w:ascii="Latha" w:hAnsi="Latha" w:cs="Latha"/>
+                <w:sz w:val="28"/>
+                <w:szCs w:val="28"/>
+              </w:rPr>
+              <w:t xml:space="preserve">| </w:t>
+            </w:r>
+            <w:r>
+              <w:rPr>
+                <w:rFonts w:ascii="Latha" w:hAnsi="Latha" w:cs="Latha"/>
+                <w:sz w:val="28"/>
+                <w:szCs w:val="28"/>
+                <w:cs/>
+                <w:lang w:bidi="ta-IN"/>
+              </w:rPr>
+              <w:t>அ</w:t>
+            </w:r>
+            <w:r>
+              <w:rPr>
+                <w:rFonts w:ascii="BRH Tamil Tab Extra" w:hAnsi="BRH Tamil Tab Extra" w:cs="Latha"/>
+                <w:b/>
+                <w:sz w:val="36"/>
+                <w:szCs w:val="28"/>
+              </w:rPr>
+              <w:t>…</w:t>
+            </w:r>
+            <w:r>
+              <w:rPr>
+                <w:rFonts w:ascii="Latha" w:hAnsi="Latha" w:cs="Latha"/>
+                <w:sz w:val="28"/>
+                <w:szCs w:val="28"/>
+                <w:cs/>
+                <w:lang w:bidi="ta-IN"/>
+              </w:rPr>
+              <w:t>ஸ்யா</w:t>
+            </w:r>
+            <w:r>
+              <w:rPr>
+                <w:rFonts w:ascii="Latha" w:hAnsi="Latha" w:cs="Latha"/>
+                <w:b/>
+                <w:bCs/>
+                <w:sz w:val="32"/>
+                <w:szCs w:val="32"/>
+                <w:cs/>
+                <w:lang w:bidi="ta-IN"/>
+              </w:rPr>
+              <w:t>:</w:t>
+            </w:r>
+            <w:r>
+              <w:rPr>
+                <w:rFonts w:ascii="Latha" w:hAnsi="Latha" w:cs="Latha"/>
+                <w:sz w:val="28"/>
+                <w:szCs w:val="28"/>
+                <w:cs/>
+                <w:lang w:bidi="ta-IN"/>
+              </w:rPr>
+              <w:t xml:space="preserve"> </w:t>
+            </w:r>
+            <w:r>
+              <w:rPr>
+                <w:rFonts w:ascii="Latha" w:hAnsi="Latha" w:cs="Latha"/>
+                <w:sz w:val="28"/>
+                <w:szCs w:val="28"/>
+              </w:rPr>
+              <w:t xml:space="preserve">| </w:t>
+            </w:r>
+            <w:r>
+              <w:rPr>
+                <w:rFonts w:ascii="Latha" w:hAnsi="Latha" w:cs="Latha"/>
+                <w:sz w:val="28"/>
+                <w:szCs w:val="28"/>
+                <w:cs/>
+                <w:lang w:bidi="ta-IN"/>
+              </w:rPr>
+              <w:t>அத</w:t>
+            </w:r>
+            <w:r>
+              <w:rPr>
+                <w:rFonts w:ascii="BRH Tamil Tab Extra" w:hAnsi="BRH Tamil Tab Extra" w:cs="Latha"/>
+                <w:b/>
+                <w:sz w:val="36"/>
+                <w:szCs w:val="28"/>
+              </w:rPr>
+              <w:t>†</w:t>
+            </w:r>
+            <w:r>
+              <w:rPr>
+                <w:rFonts w:ascii="Latha" w:hAnsi="Latha" w:cs="Latha"/>
+                <w:b/>
+                <w:bCs/>
+                <w:position w:val="-12"/>
+                <w:sz w:val="28"/>
+                <w:szCs w:val="28"/>
+                <w:cs/>
+                <w:lang w:bidi="ta-IN"/>
+              </w:rPr>
+              <w:t>3</w:t>
+            </w:r>
+            <w:r>
+              <w:rPr>
+                <w:rFonts w:ascii="Latha" w:hAnsi="Latha" w:cs="Latha"/>
+                <w:sz w:val="28"/>
+                <w:szCs w:val="28"/>
+                <w:cs/>
+                <w:lang w:bidi="ta-IN"/>
+              </w:rPr>
+              <w:t>ப்</w:t>
+            </w:r>
+            <w:r>
+              <w:rPr>
+                <w:rFonts w:ascii="Latha" w:hAnsi="Latha" w:cs="Latha"/>
+                <w:b/>
+                <w:bCs/>
+                <w:position w:val="-12"/>
+                <w:sz w:val="28"/>
+                <w:szCs w:val="28"/>
+                <w:cs/>
+                <w:lang w:bidi="ta-IN"/>
+              </w:rPr>
+              <w:t>3</w:t>
+            </w:r>
+            <w:r>
+              <w:rPr>
+                <w:rFonts w:ascii="Latha" w:hAnsi="Latha" w:cs="Latha"/>
+                <w:sz w:val="28"/>
+                <w:szCs w:val="28"/>
+                <w:highlight w:val="green"/>
+                <w:cs/>
+                <w:lang w:bidi="ta-IN"/>
+              </w:rPr>
+              <w:t>த</w:t>
+            </w:r>
+            <w:r>
+              <w:rPr>
+                <w:rFonts w:ascii="Latha" w:hAnsi="Latha" w:cs="Latha"/>
+                <w:b/>
+                <w:bCs/>
+                <w:position w:val="-12"/>
+                <w:sz w:val="28"/>
+                <w:szCs w:val="28"/>
+                <w:highlight w:val="green"/>
+                <w:lang w:bidi="ta-IN"/>
+              </w:rPr>
+              <w:t>4</w:t>
+            </w:r>
+            <w:r>
+              <w:rPr>
+                <w:rFonts w:ascii="Latha" w:hAnsi="Latha" w:cs="Latha"/>
+                <w:b/>
+                <w:bCs/>
+                <w:sz w:val="32"/>
+                <w:szCs w:val="32"/>
+                <w:cs/>
+                <w:lang w:bidi="ta-IN"/>
+              </w:rPr>
+              <w:t>:</w:t>
+            </w:r>
+            <w:r>
+              <w:rPr>
+                <w:rFonts w:ascii="Latha" w:hAnsi="Latha" w:cs="Latha"/>
+                <w:sz w:val="28"/>
+                <w:szCs w:val="28"/>
+                <w:cs/>
+                <w:lang w:bidi="ta-IN"/>
+              </w:rPr>
+              <w:t xml:space="preserve"> </w:t>
+            </w:r>
+            <w:r>
+              <w:rPr>
+                <w:rFonts w:ascii="Latha" w:hAnsi="Latha" w:cs="Latha"/>
+                <w:sz w:val="28"/>
+                <w:szCs w:val="28"/>
+              </w:rPr>
+              <w:t>|</w:t>
+            </w:r>
+            <w:r>
+              <w:rPr>
+                <w:rFonts w:ascii="Latha" w:hAnsi="Latha" w:cs="Latha"/>
+                <w:sz w:val="28"/>
+                <w:szCs w:val="28"/>
+              </w:rPr>
+              <w:t>|</w:t>
+            </w:r>
+          </w:p>
+        </w:tc>
+      </w:tr>
+      <w:tr>
+        <w:trPr>
+          <w:trHeight w:val="1020"/>
+        </w:trPr>
+        <w:tc>
+          <w:tcPr>
+            <w:tcW w:w="3006" w:type="dxa"/>
+            <w:tcBorders>
+              <w:top w:val="single" w:sz="4" w:space="0" w:color="000000"/>
+              <w:left w:val="single" w:sz="4" w:space="0" w:color="000000"/>
+              <w:bottom w:val="single" w:sz="4" w:space="0" w:color="auto"/>
+              <w:right w:val="single" w:sz="4" w:space="0" w:color="000000"/>
+            </w:tcBorders>
+            <w:shd w:val="clear" w:color="auto" w:fill="auto"/>
+          </w:tcPr>
+          <w:p>
+            <w:pPr>
+              <w:spacing w:before="0" w:line="240" w:lineRule="auto"/>
+              <w:ind w:left="29"/>
+              <w:rPr>
+                <w:rFonts w:cs="Arial"/>
+                <w:b/>
+                <w:color w:val="000000"/>
+                <w:sz w:val="32"/>
+                <w:szCs w:val="32"/>
+              </w:rPr>
+            </w:pPr>
+            <w:r>
+              <w:rPr>
+                <w:rFonts w:cs="Arial"/>
+                <w:b/>
+                <w:color w:val="000000"/>
+                <w:sz w:val="32"/>
+                <w:szCs w:val="32"/>
+              </w:rPr>
+              <w:t>1.2.</w:t>
+            </w:r>
+            <w:r>
+              <w:rPr>
+                <w:rFonts w:cs="Arial"/>
+                <w:b/>
+                <w:color w:val="000000"/>
+                <w:sz w:val="32"/>
+                <w:szCs w:val="32"/>
+              </w:rPr>
+              <w:t>1</w:t>
+            </w:r>
+            <w:r>
+              <w:rPr>
+                <w:rFonts w:cs="Arial"/>
+                <w:b/>
+                <w:color w:val="000000"/>
+                <w:sz w:val="32"/>
+                <w:szCs w:val="32"/>
+              </w:rPr>
+              <w:t>4.</w:t>
+            </w:r>
+            <w:r>
+              <w:rPr>
+                <w:rFonts w:cs="Arial"/>
+                <w:b/>
+                <w:color w:val="000000"/>
+                <w:sz w:val="32"/>
+                <w:szCs w:val="32"/>
+              </w:rPr>
+              <w:t>2</w:t>
+            </w:r>
+            <w:r>
+              <w:rPr>
+                <w:rFonts w:cs="Arial"/>
+                <w:b/>
+                <w:color w:val="000000"/>
+                <w:sz w:val="32"/>
+                <w:szCs w:val="32"/>
+              </w:rPr>
+              <w:t xml:space="preserve"> – Padam</w:t>
+            </w:r>
+          </w:p>
+          <w:p>
+            <w:pPr>
+              <w:spacing w:before="0" w:line="240" w:lineRule="auto"/>
+              <w:ind w:left="29"/>
+              <w:rPr>
+                <w:rFonts w:cs="Arial"/>
+                <w:b/>
+                <w:color w:val="000000"/>
+                <w:sz w:val="32"/>
+                <w:szCs w:val="32"/>
+              </w:rPr>
+            </w:pPr>
+            <w:r>
+              <w:rPr>
+                <w:rFonts w:cs="Arial"/>
+                <w:b/>
+                <w:color w:val="000000"/>
+                <w:sz w:val="32"/>
+                <w:szCs w:val="32"/>
+              </w:rPr>
+              <w:t xml:space="preserve">Padam No. - </w:t>
+            </w:r>
+            <w:r>
+              <w:rPr>
+                <w:rFonts w:cs="Arial"/>
+                <w:b/>
+                <w:color w:val="000000"/>
+                <w:sz w:val="32"/>
+                <w:szCs w:val="32"/>
+              </w:rPr>
+              <w:t>38</w:t>
+            </w:r>
+          </w:p>
+          <w:p>
+            <w:pPr>
+              <w:spacing w:before="0" w:line="240" w:lineRule="auto"/>
+              <w:ind w:left="29"/>
+              <w:rPr>
+                <w:rFonts w:cs="Arial"/>
+                <w:b/>
+                <w:color w:val="000000"/>
+                <w:sz w:val="32"/>
+                <w:szCs w:val="32"/>
+              </w:rPr>
+            </w:pPr>
+            <w:r>
+              <w:rPr>
+                <w:rFonts w:cs="Arial"/>
+                <w:b/>
+                <w:color w:val="000000"/>
+                <w:sz w:val="32"/>
+                <w:szCs w:val="32"/>
+              </w:rPr>
+              <w:t xml:space="preserve">Panchaati No. - </w:t>
+            </w:r>
+            <w:r>
+              <w:rPr>
+                <w:rFonts w:cs="Arial"/>
+                <w:b/>
+                <w:color w:val="000000"/>
+                <w:sz w:val="32"/>
+                <w:szCs w:val="32"/>
+              </w:rPr>
+              <w:t>29</w:t>
+            </w:r>
+          </w:p>
+        </w:tc>
+        <w:tc>
+          <w:tcPr>
+            <w:tcW w:w="5244" w:type="dxa"/>
+            <w:tcBorders>
+              <w:top w:val="single" w:sz="4" w:space="0" w:color="000000"/>
+              <w:left w:val="single" w:sz="4" w:space="0" w:color="000000"/>
+              <w:bottom w:val="single" w:sz="4" w:space="0" w:color="auto"/>
+              <w:right w:val="single" w:sz="4" w:space="0" w:color="000000"/>
+            </w:tcBorders>
+            <w:shd w:val="clear" w:color="auto" w:fill="auto"/>
+          </w:tcPr>
+          <w:p>
+            <w:pPr>
+              <w:widowControl w:val="0"/>
+              <w:autoSpaceDE w:val="0"/>
+              <w:autoSpaceDN w:val="0"/>
+              <w:adjustRightInd w:val="0"/>
+              <w:spacing w:line="240" w:lineRule="auto"/>
+              <w:ind w:right="-138"/>
+              <w:rPr>
+                <w:rFonts w:ascii="BRH Devanagari Extra" w:hAnsi="BRH Devanagari Extra" w:cs="BRH Devanagari Extra"/>
+                <w:sz w:val="40"/>
+                <w:szCs w:val="40"/>
+              </w:rPr>
+            </w:pPr>
+            <w:r>
+              <w:rPr>
+                <w:rFonts w:ascii="Latha" w:hAnsi="Latha" w:cs="Latha"/>
+                <w:sz w:val="28"/>
+                <w:szCs w:val="28"/>
+                <w:cs/>
+                <w:lang w:bidi="ta-IN"/>
+              </w:rPr>
+              <w:t>தை</w:t>
+            </w:r>
+            <w:r>
+              <w:rPr>
+                <w:rFonts w:ascii="Latha" w:hAnsi="Latha" w:cs="Latha"/>
+                <w:b/>
+                <w:bCs/>
+                <w:position w:val="-12"/>
+                <w:sz w:val="28"/>
+                <w:szCs w:val="28"/>
+                <w:cs/>
+                <w:lang w:bidi="ta-IN"/>
+              </w:rPr>
+              <w:t>3</w:t>
+            </w:r>
+            <w:r>
+              <w:rPr>
+                <w:rFonts w:ascii="Latha" w:hAnsi="Latha" w:cs="Latha"/>
+                <w:sz w:val="28"/>
+                <w:szCs w:val="28"/>
+                <w:cs/>
+                <w:lang w:bidi="ta-IN"/>
+              </w:rPr>
+              <w:t>வ்யா</w:t>
+            </w:r>
+            <w:r>
+              <w:rPr>
+                <w:rFonts w:ascii="BRH Tamil Tab Extra" w:hAnsi="BRH Tamil Tab Extra" w:cs="Latha"/>
+                <w:b/>
+                <w:sz w:val="36"/>
+                <w:szCs w:val="28"/>
+              </w:rPr>
+              <w:t>†</w:t>
+            </w:r>
+            <w:r>
+              <w:rPr>
+                <w:rFonts w:ascii="Latha" w:hAnsi="Latha" w:cs="Latha"/>
+                <w:sz w:val="28"/>
+                <w:szCs w:val="28"/>
+                <w:highlight w:val="yellow"/>
+                <w:cs/>
+                <w:lang w:bidi="ta-IN"/>
+              </w:rPr>
+              <w:t>னீ</w:t>
+            </w:r>
+            <w:r>
+              <w:rPr>
+                <w:rFonts w:ascii="Latha" w:hAnsi="Latha" w:cs="Latha"/>
+                <w:sz w:val="28"/>
+                <w:szCs w:val="28"/>
+                <w:cs/>
+                <w:lang w:bidi="ta-IN"/>
+              </w:rPr>
+              <w:t xml:space="preserve"> </w:t>
+            </w:r>
+            <w:r>
+              <w:rPr>
+                <w:rFonts w:ascii="Latha" w:hAnsi="Latha" w:cs="Latha"/>
+                <w:sz w:val="28"/>
+                <w:szCs w:val="28"/>
+              </w:rPr>
+              <w:t xml:space="preserve">| </w:t>
+            </w:r>
+            <w:r>
+              <w:rPr>
+                <w:rFonts w:ascii="Latha" w:hAnsi="Latha" w:cs="Latha"/>
+                <w:sz w:val="28"/>
+                <w:szCs w:val="28"/>
+                <w:cs/>
+                <w:lang w:bidi="ta-IN"/>
+              </w:rPr>
+              <w:t>அ</w:t>
+            </w:r>
+            <w:r>
+              <w:rPr>
+                <w:rFonts w:ascii="BRH Tamil Tab Extra" w:hAnsi="BRH Tamil Tab Extra" w:cs="Latha"/>
+                <w:b/>
+                <w:sz w:val="36"/>
+                <w:szCs w:val="28"/>
+              </w:rPr>
+              <w:t>…</w:t>
+            </w:r>
+            <w:r>
+              <w:rPr>
+                <w:rFonts w:ascii="Latha" w:hAnsi="Latha" w:cs="Latha"/>
+                <w:sz w:val="28"/>
+                <w:szCs w:val="28"/>
+                <w:cs/>
+                <w:lang w:bidi="ta-IN"/>
+              </w:rPr>
+              <w:t>க்</w:t>
+            </w:r>
+            <w:r>
+              <w:rPr>
+                <w:rFonts w:ascii="Latha" w:hAnsi="Latha" w:cs="Latha"/>
+                <w:b/>
+                <w:bCs/>
+                <w:position w:val="-12"/>
+                <w:sz w:val="28"/>
+                <w:szCs w:val="28"/>
+                <w:cs/>
+                <w:lang w:bidi="ta-IN"/>
+              </w:rPr>
+              <w:t>3</w:t>
+            </w:r>
+            <w:r>
+              <w:rPr>
+                <w:rFonts w:ascii="Latha" w:hAnsi="Latha" w:cs="Latha"/>
+                <w:sz w:val="28"/>
+                <w:szCs w:val="28"/>
+                <w:cs/>
+                <w:lang w:bidi="ta-IN"/>
+              </w:rPr>
+              <w:t>னே</w:t>
+            </w:r>
+            <w:r>
+              <w:rPr>
+                <w:rFonts w:ascii="BRH Tamil Tab Extra" w:hAnsi="BRH Tamil Tab Extra" w:cs="Latha"/>
+                <w:b/>
+                <w:sz w:val="36"/>
+                <w:szCs w:val="28"/>
+              </w:rPr>
+              <w:t>…</w:t>
+            </w:r>
+            <w:r>
+              <w:rPr>
+                <w:rFonts w:ascii="Latha" w:hAnsi="Latha" w:cs="Latha"/>
+                <w:sz w:val="28"/>
+                <w:szCs w:val="28"/>
+              </w:rPr>
+              <w:t xml:space="preserve"> </w:t>
+            </w:r>
+            <w:r>
+              <w:rPr>
+                <w:rFonts w:ascii="Latha" w:hAnsi="Latha" w:cs="Latha"/>
+                <w:sz w:val="28"/>
+                <w:szCs w:val="28"/>
+              </w:rPr>
+              <w:t>|</w:t>
+            </w:r>
+            <w:r>
+              <w:rPr>
+                <w:rFonts w:ascii="Latha" w:hAnsi="Latha" w:cs="Latha"/>
+                <w:sz w:val="28"/>
+                <w:szCs w:val="28"/>
+              </w:rPr>
+              <w:t>|</w:t>
+            </w:r>
+          </w:p>
+        </w:tc>
+        <w:tc>
+          <w:tcPr>
+            <w:tcW w:w="5103" w:type="dxa"/>
+            <w:tcBorders>
+              <w:top w:val="single" w:sz="4" w:space="0" w:color="000000"/>
+              <w:left w:val="single" w:sz="4" w:space="0" w:color="000000"/>
+              <w:bottom w:val="single" w:sz="4" w:space="0" w:color="auto"/>
+              <w:right w:val="single" w:sz="4" w:space="0" w:color="000000"/>
+            </w:tcBorders>
+            <w:shd w:val="clear" w:color="auto" w:fill="auto"/>
+          </w:tcPr>
+          <w:p>
+            <w:pPr>
+              <w:widowControl w:val="0"/>
+              <w:autoSpaceDE w:val="0"/>
+              <w:autoSpaceDN w:val="0"/>
+              <w:adjustRightInd w:val="0"/>
+              <w:spacing w:before="0" w:line="240" w:lineRule="auto"/>
+              <w:rPr>
+                <w:rFonts w:ascii="BRH Devanagari Extra" w:hAnsi="BRH Devanagari Extra" w:cs="BRH Devanagari Extra"/>
+                <w:sz w:val="40"/>
+                <w:szCs w:val="40"/>
+              </w:rPr>
+            </w:pPr>
+            <w:r>
+              <w:rPr>
+                <w:rFonts w:ascii="Latha" w:hAnsi="Latha" w:cs="Latha"/>
+                <w:sz w:val="28"/>
+                <w:szCs w:val="28"/>
+                <w:cs/>
+                <w:lang w:bidi="ta-IN"/>
+              </w:rPr>
+              <w:t>தை</w:t>
+            </w:r>
+            <w:r>
+              <w:rPr>
+                <w:rFonts w:ascii="Latha" w:hAnsi="Latha" w:cs="Latha"/>
+                <w:b/>
+                <w:bCs/>
+                <w:position w:val="-12"/>
+                <w:sz w:val="28"/>
+                <w:szCs w:val="28"/>
+                <w:cs/>
+                <w:lang w:bidi="ta-IN"/>
+              </w:rPr>
+              <w:t>3</w:t>
+            </w:r>
+            <w:r>
+              <w:rPr>
+                <w:rFonts w:ascii="Latha" w:hAnsi="Latha" w:cs="Latha"/>
+                <w:sz w:val="28"/>
+                <w:szCs w:val="28"/>
+                <w:cs/>
+                <w:lang w:bidi="ta-IN"/>
+              </w:rPr>
+              <w:t>வ்யா</w:t>
+            </w:r>
+            <w:r>
+              <w:rPr>
+                <w:rFonts w:ascii="BRH Tamil Tab Extra" w:hAnsi="BRH Tamil Tab Extra" w:cs="Latha"/>
+                <w:b/>
+                <w:sz w:val="36"/>
+                <w:szCs w:val="28"/>
+              </w:rPr>
+              <w:t>†</w:t>
+            </w:r>
+            <w:r>
+              <w:rPr>
+                <w:rFonts w:ascii="BRH Tamil Tab Extra" w:hAnsi="BRH Tamil Tab Extra" w:cs="Latha"/>
+                <w:b/>
+                <w:sz w:val="36"/>
+                <w:szCs w:val="28"/>
+                <w:highlight w:val="green"/>
+                <w:cs/>
+                <w:lang w:bidi="ta-IN"/>
+              </w:rPr>
+              <w:t>னி</w:t>
+            </w:r>
+            <w:r>
+              <w:rPr>
+                <w:rFonts w:ascii="Latha" w:hAnsi="Latha" w:cs="Latha"/>
+                <w:sz w:val="28"/>
+                <w:szCs w:val="28"/>
+                <w:cs/>
+                <w:lang w:bidi="ta-IN"/>
+              </w:rPr>
+              <w:t xml:space="preserve"> </w:t>
+            </w:r>
+            <w:r>
+              <w:rPr>
+                <w:rFonts w:ascii="Latha" w:hAnsi="Latha" w:cs="Latha"/>
+                <w:sz w:val="28"/>
+                <w:szCs w:val="28"/>
+              </w:rPr>
+              <w:t xml:space="preserve">| </w:t>
+            </w:r>
+            <w:r>
+              <w:rPr>
+                <w:rFonts w:ascii="Latha" w:hAnsi="Latha" w:cs="Latha"/>
+                <w:sz w:val="28"/>
+                <w:szCs w:val="28"/>
+                <w:cs/>
+                <w:lang w:bidi="ta-IN"/>
+              </w:rPr>
+              <w:t>அ</w:t>
+            </w:r>
+            <w:r>
+              <w:rPr>
+                <w:rFonts w:ascii="BRH Tamil Tab Extra" w:hAnsi="BRH Tamil Tab Extra" w:cs="Latha"/>
+                <w:b/>
+                <w:sz w:val="36"/>
+                <w:szCs w:val="28"/>
+              </w:rPr>
+              <w:t>…</w:t>
+            </w:r>
+            <w:r>
+              <w:rPr>
+                <w:rFonts w:ascii="Latha" w:hAnsi="Latha" w:cs="Latha"/>
+                <w:sz w:val="28"/>
+                <w:szCs w:val="28"/>
+                <w:cs/>
+                <w:lang w:bidi="ta-IN"/>
+              </w:rPr>
+              <w:t>க்</w:t>
+            </w:r>
+            <w:r>
+              <w:rPr>
+                <w:rFonts w:ascii="Latha" w:hAnsi="Latha" w:cs="Latha"/>
+                <w:b/>
+                <w:bCs/>
+                <w:position w:val="-12"/>
+                <w:sz w:val="28"/>
+                <w:szCs w:val="28"/>
+                <w:cs/>
+                <w:lang w:bidi="ta-IN"/>
+              </w:rPr>
+              <w:t>3</w:t>
+            </w:r>
+            <w:r>
+              <w:rPr>
+                <w:rFonts w:ascii="Latha" w:hAnsi="Latha" w:cs="Latha"/>
+                <w:sz w:val="28"/>
+                <w:szCs w:val="28"/>
+                <w:cs/>
+                <w:lang w:bidi="ta-IN"/>
+              </w:rPr>
+              <w:t>னே</w:t>
+            </w:r>
+            <w:r>
+              <w:rPr>
+                <w:rFonts w:ascii="BRH Tamil Tab Extra" w:hAnsi="BRH Tamil Tab Extra" w:cs="Latha"/>
+                <w:b/>
+                <w:sz w:val="36"/>
+                <w:szCs w:val="28"/>
+              </w:rPr>
+              <w:t>…</w:t>
+            </w:r>
+            <w:r>
+              <w:rPr>
+                <w:rFonts w:ascii="Latha" w:hAnsi="Latha" w:cs="Latha"/>
+                <w:sz w:val="28"/>
+                <w:szCs w:val="28"/>
+              </w:rPr>
+              <w:t xml:space="preserve"> </w:t>
+            </w:r>
+            <w:r>
+              <w:rPr>
+                <w:rFonts w:ascii="Latha" w:hAnsi="Latha" w:cs="Latha"/>
+                <w:sz w:val="28"/>
+                <w:szCs w:val="28"/>
+              </w:rPr>
+              <w:t>|</w:t>
+            </w:r>
+            <w:r>
+              <w:rPr>
+                <w:rFonts w:ascii="Latha" w:hAnsi="Latha" w:cs="Latha"/>
+                <w:sz w:val="28"/>
+                <w:szCs w:val="28"/>
+              </w:rPr>
+              <w:t>|</w:t>
+            </w:r>
+          </w:p>
+        </w:tc>
+      </w:tr>
+    </w:tbl>
+    <w:p>
+      <w:pPr>
+        <w:jc w:val="center"/>
+        <w:rPr>
+          <w:b/>
+          <w:bCs/>
+          <w:sz w:val="32"/>
+          <w:szCs w:val="32"/>
+          <w:u w:val="single"/>
+        </w:rPr>
+      </w:pPr>
+    </w:p>
+    <w:p>
+      <w:pPr>
+        <w:jc w:val="center"/>
+        <w:rPr>
+          <w:b/>
+          <w:bCs/>
+          <w:sz w:val="32"/>
+          <w:szCs w:val="32"/>
+          <w:u w:val="single"/>
+        </w:rPr>
+      </w:pPr>
+    </w:p>
+    <w:p>
+      <w:pPr>
+        <w:jc w:val="center"/>
+        <w:rPr>
+          <w:b/>
+          <w:bCs/>
+          <w:sz w:val="32"/>
+          <w:szCs w:val="32"/>
+          <w:u w:val="single"/>
+        </w:rPr>
+      </w:pPr>
+    </w:p>
     <w:p>
       <w:pPr>
         <w:jc w:val="center"/>
@@ -110,25 +1549,7 @@
           <w:sz w:val="32"/>
           <w:szCs w:val="32"/>
         </w:rPr>
-        <w:t>(</w:t>
-      </w:r>
-      <w:proofErr w:type="gramStart"/>
-      <w:r>
-        <w:rPr>
-          <w:bCs/>
-          <w:sz w:val="32"/>
-          <w:szCs w:val="32"/>
-        </w:rPr>
-        <w:t>ignore</w:t>
-      </w:r>
-      <w:proofErr w:type="gramEnd"/>
-      <w:r>
-        <w:rPr>
-          <w:bCs/>
-          <w:sz w:val="32"/>
-          <w:szCs w:val="32"/>
-        </w:rPr>
-        <w:t xml:space="preserve"> those which are already incorporated in your book’s version and date)</w:t>
+        <w:t>(ignore those which are already incorporated in your book’s version and date)</w:t>
       </w:r>
     </w:p>
     <w:tbl>
@@ -523,6 +1944,7 @@
                 <w:sz w:val="32"/>
                 <w:szCs w:val="32"/>
               </w:rPr>
+              <w:lastRenderedPageBreak/>
               <w:t>1.2.4.2 – Padam</w:t>
             </w:r>
           </w:p>
@@ -1250,7 +2672,6 @@
           <w:szCs w:val="32"/>
           <w:u w:val="single"/>
         </w:rPr>
-        <w:lastRenderedPageBreak/>
         <w:t xml:space="preserve">TS Pada Paatam – TS 1.2 </w:t>
       </w:r>
       <w:r>
@@ -2134,6 +3555,7 @@
                 <w:sz w:val="32"/>
                 <w:szCs w:val="32"/>
               </w:rPr>
+              <w:lastRenderedPageBreak/>
               <w:t>1.2.4.1 – Padam</w:t>
             </w:r>
           </w:p>
@@ -3276,7 +4698,6 @@
               </w:rPr>
               <w:t>…</w:t>
             </w:r>
-            <w:proofErr w:type="spellStart"/>
             <w:r>
               <w:rPr>
                 <w:rFonts w:ascii="BRH Devanagari Extra" w:hAnsi="BRH Devanagari Extra"/>
@@ -3286,7 +4707,6 @@
               </w:rPr>
               <w:t>óè</w:t>
             </w:r>
-            <w:proofErr w:type="spellEnd"/>
             <w:r>
               <w:rPr>
                 <w:rFonts w:ascii="BRH Tamil Tab Extra" w:hAnsi="BRH Tamil Tab Extra"/>
@@ -3441,7 +4861,6 @@
               </w:rPr>
               <w:t>…</w:t>
             </w:r>
-            <w:proofErr w:type="spellStart"/>
             <w:r>
               <w:rPr>
                 <w:rFonts w:ascii="BRH Devanagari Extra" w:hAnsi="BRH Devanagari Extra"/>
@@ -3451,7 +4870,6 @@
               </w:rPr>
               <w:t>óè</w:t>
             </w:r>
-            <w:proofErr w:type="spellEnd"/>
             <w:r>
               <w:rPr>
                 <w:rFonts w:ascii="BRH Tamil Tab Extra" w:hAnsi="BRH Tamil Tab Extra"/>
@@ -3916,6 +5334,7 @@
                 <w:sz w:val="28"/>
                 <w:szCs w:val="28"/>
               </w:rPr>
+              <w:lastRenderedPageBreak/>
               <w:t>1.2.1.2 – Padam</w:t>
             </w:r>
           </w:p>
@@ -5863,7 +7282,6 @@
                 <w:sz w:val="28"/>
                 <w:szCs w:val="28"/>
               </w:rPr>
-              <w:lastRenderedPageBreak/>
               <w:t>1.2.10.2 – Padam</w:t>
             </w:r>
           </w:p>
@@ -6977,6 +8395,7 @@
                 <w:sz w:val="28"/>
                 <w:szCs w:val="28"/>
               </w:rPr>
+              <w:lastRenderedPageBreak/>
               <w:t>1.2.13.2 – Padam</w:t>
             </w:r>
           </w:p>
@@ -7997,39 +9416,8 @@
                 <w:szCs w:val="28"/>
                 <w:lang w:bidi="ta-IN"/>
               </w:rPr>
-              <w:t>it is ‘</w:t>
-            </w:r>
-            <w:proofErr w:type="spellStart"/>
-            <w:r>
-              <w:rPr>
-                <w:rFonts w:ascii="Latha" w:hAnsi="Latha" w:cs="Latha"/>
-                <w:sz w:val="28"/>
-                <w:szCs w:val="28"/>
-                <w:lang w:bidi="ta-IN"/>
-              </w:rPr>
-              <w:t>pra</w:t>
-            </w:r>
-            <w:proofErr w:type="spellEnd"/>
-            <w:r>
-              <w:rPr>
-                <w:rFonts w:ascii="Latha" w:hAnsi="Latha" w:cs="Latha"/>
-                <w:sz w:val="28"/>
-                <w:szCs w:val="28"/>
-                <w:lang w:bidi="ta-IN"/>
-              </w:rPr>
-              <w:t xml:space="preserve">’ not which becomes </w:t>
-            </w:r>
-            <w:proofErr w:type="spellStart"/>
-            <w:r>
-              <w:rPr>
-                <w:rFonts w:ascii="Latha" w:hAnsi="Latha" w:cs="Latha"/>
-                <w:sz w:val="28"/>
-                <w:szCs w:val="28"/>
-                <w:lang w:bidi="ta-IN"/>
-              </w:rPr>
-              <w:t>preti</w:t>
-            </w:r>
-            <w:proofErr w:type="spellEnd"/>
+              <w:t>it is ‘pra’ not which becomes preti</w:t>
+            </w:r>
           </w:p>
         </w:tc>
         <w:tc>
@@ -8251,25 +9639,7 @@
                 <w:sz w:val="28"/>
                 <w:szCs w:val="28"/>
               </w:rPr>
-              <w:t xml:space="preserve"> it is </w:t>
-            </w:r>
-            <w:proofErr w:type="spellStart"/>
-            <w:r>
-              <w:rPr>
-                <w:rFonts w:ascii="Latha" w:hAnsi="Latha" w:cs="Latha"/>
-                <w:sz w:val="28"/>
-                <w:szCs w:val="28"/>
-              </w:rPr>
-              <w:t>prati</w:t>
-            </w:r>
-            <w:proofErr w:type="spellEnd"/>
-            <w:r>
-              <w:rPr>
-                <w:rFonts w:ascii="Latha" w:hAnsi="Latha" w:cs="Latha"/>
-                <w:sz w:val="28"/>
-                <w:szCs w:val="28"/>
-              </w:rPr>
-              <w:t xml:space="preserve"> represented as it is before another preposition</w:t>
+              <w:t xml:space="preserve"> it is prati represented as it is before another preposition</w:t>
             </w:r>
           </w:p>
         </w:tc>
@@ -12823,7 +14193,6 @@
               </w:rPr>
               <w:t>ஶ</w:t>
             </w:r>
-            <w:proofErr w:type="spellStart"/>
             <w:r>
               <w:rPr>
                 <w:rFonts w:ascii="BRH Devanagari Extra" w:hAnsi="BRH Devanagari Extra" w:cs="Latha"/>
@@ -12843,7 +14212,6 @@
               </w:rPr>
               <w:t>è</w:t>
             </w:r>
-            <w:proofErr w:type="spellEnd"/>
             <w:r>
               <w:rPr>
                 <w:rFonts w:ascii="BRH Tamil Tab Extra" w:hAnsi="BRH Tamil Tab Extra" w:cs="Latha"/>
@@ -12957,7 +14325,6 @@
               </w:rPr>
               <w:t>…</w:t>
             </w:r>
-            <w:proofErr w:type="spellStart"/>
             <w:r>
               <w:rPr>
                 <w:rFonts w:ascii="BRH Devanagari Extra" w:hAnsi="BRH Devanagari Extra" w:cs="Latha"/>
@@ -12967,7 +14334,6 @@
               </w:rPr>
               <w:t>óè</w:t>
             </w:r>
-            <w:proofErr w:type="spellEnd"/>
             <w:r>
               <w:rPr>
                 <w:rFonts w:ascii="BRH Tamil Tab Extra" w:hAnsi="BRH Tamil Tab Extra" w:cs="Latha"/>
@@ -13078,7 +14444,6 @@
               </w:rPr>
               <w:t>ஶ</w:t>
             </w:r>
-            <w:proofErr w:type="spellStart"/>
             <w:r>
               <w:rPr>
                 <w:rFonts w:ascii="BRH Devanagari Extra" w:hAnsi="BRH Devanagari Extra" w:cs="Latha"/>
@@ -13088,7 +14453,6 @@
               </w:rPr>
               <w:t>óè</w:t>
             </w:r>
-            <w:proofErr w:type="spellEnd"/>
             <w:r>
               <w:rPr>
                 <w:rFonts w:ascii="BRH Tamil Tab Extra" w:hAnsi="BRH Tamil Tab Extra" w:cs="Latha"/>
@@ -13198,7 +14562,6 @@
               </w:rPr>
               <w:t>…</w:t>
             </w:r>
-            <w:proofErr w:type="spellStart"/>
             <w:r>
               <w:rPr>
                 <w:rFonts w:ascii="BRH Devanagari Extra" w:hAnsi="BRH Devanagari Extra" w:cs="Latha"/>
@@ -13208,7 +14571,6 @@
               </w:rPr>
               <w:t>óè</w:t>
             </w:r>
-            <w:proofErr w:type="spellEnd"/>
             <w:r>
               <w:rPr>
                 <w:rFonts w:ascii="BRH Tamil Tab Extra" w:hAnsi="BRH Tamil Tab Extra" w:cs="Latha"/>
@@ -13833,6 +15195,7 @@
     <w:lsdException w:name="HTML Sample" w:semiHidden="1" w:unhideWhenUsed="1"/>
     <w:lsdException w:name="HTML Typewriter" w:semiHidden="1" w:unhideWhenUsed="1"/>
     <w:lsdException w:name="HTML Variable" w:semiHidden="1" w:unhideWhenUsed="1"/>
+    <w:lsdException w:name="Normal Table" w:semiHidden="1" w:unhideWhenUsed="1"/>
     <w:lsdException w:name="annotation subject" w:semiHidden="1" w:unhideWhenUsed="1"/>
     <w:lsdException w:name="No List" w:semiHidden="1" w:unhideWhenUsed="1"/>
     <w:lsdException w:name="Outline List 1" w:semiHidden="1" w:unhideWhenUsed="1"/>
@@ -13875,8 +15238,11 @@
     <w:lsdException w:name="Table Contemporary" w:semiHidden="1" w:unhideWhenUsed="1"/>
     <w:lsdException w:name="Table Elegant" w:semiHidden="1" w:unhideWhenUsed="1"/>
     <w:lsdException w:name="Table Professional" w:semiHidden="1" w:unhideWhenUsed="1"/>
+    <w:lsdException w:name="Table Subtle 1" w:semiHidden="1" w:unhideWhenUsed="1"/>
     <w:lsdException w:name="Table Subtle 2" w:semiHidden="1" w:unhideWhenUsed="1"/>
     <w:lsdException w:name="Table Web 1" w:semiHidden="1" w:unhideWhenUsed="1"/>
+    <w:lsdException w:name="Table Web 2" w:semiHidden="1" w:unhideWhenUsed="1"/>
+    <w:lsdException w:name="Table Web 3" w:semiHidden="1" w:unhideWhenUsed="1"/>
     <w:lsdException w:name="Balloon Text" w:semiHidden="1" w:unhideWhenUsed="1"/>
     <w:lsdException w:name="Table Grid" w:uiPriority="59"/>
     <w:lsdException w:name="Table Theme" w:semiHidden="1" w:unhideWhenUsed="1"/>

</xml_diff>

<commit_message>
TS 6.4 Ghanam Jatai Inputs - 11/10/2023
</commit_message>
<xml_diff>
--- a/TS-Padam/TS-1.2/TS 1.2 Tamil Pada Paatam Corrections.docx
+++ b/TS-Padam/TS-1.2/TS 1.2 Tamil Pada Paatam Corrections.docx
@@ -255,8 +255,8 @@
                 <w:rFonts w:cs="Arial"/>
                 <w:b/>
                 <w:color w:val="000000"/>
-                <w:sz w:val="32"/>
-                <w:szCs w:val="32"/>
+                <w:sz w:val="28"/>
+                <w:szCs w:val="28"/>
                 <w:lang w:val="it-IT"/>
               </w:rPr>
             </w:pPr>
@@ -265,33 +265,11 @@
                 <w:rFonts w:cs="Arial"/>
                 <w:b/>
                 <w:color w:val="000000"/>
-                <w:sz w:val="32"/>
-                <w:szCs w:val="32"/>
-                <w:lang w:val="it-IT"/>
-              </w:rPr>
-              <w:t>1.2.</w:t>
-            </w:r>
-            <w:r>
-              <w:rPr>
-                <w:rFonts w:cs="Arial"/>
-                <w:b/>
-                <w:color w:val="000000"/>
-                <w:sz w:val="32"/>
-                <w:szCs w:val="32"/>
-                <w:lang w:val="it-IT"/>
-              </w:rPr>
-              <w:t>5.2</w:t>
-            </w:r>
-            <w:r>
-              <w:rPr>
-                <w:rFonts w:cs="Arial"/>
-                <w:b/>
-                <w:color w:val="000000"/>
-                <w:sz w:val="32"/>
-                <w:szCs w:val="32"/>
-                <w:lang w:val="it-IT"/>
-              </w:rPr>
-              <w:t xml:space="preserve"> – Padam</w:t>
+                <w:sz w:val="28"/>
+                <w:szCs w:val="28"/>
+                <w:lang w:val="it-IT"/>
+              </w:rPr>
+              <w:t>1.2.5.2 – Padam</w:t>
             </w:r>
           </w:p>
           <w:p>
@@ -302,8 +280,8 @@
                 <w:rFonts w:cs="Arial"/>
                 <w:b/>
                 <w:color w:val="000000"/>
-                <w:sz w:val="32"/>
-                <w:szCs w:val="32"/>
+                <w:sz w:val="28"/>
+                <w:szCs w:val="28"/>
                 <w:lang w:val="it-IT"/>
               </w:rPr>
             </w:pPr>
@@ -312,22 +290,11 @@
                 <w:rFonts w:cs="Arial"/>
                 <w:b/>
                 <w:color w:val="000000"/>
-                <w:sz w:val="32"/>
-                <w:szCs w:val="32"/>
-                <w:lang w:val="it-IT"/>
-              </w:rPr>
-              <w:t xml:space="preserve">Padam No. - </w:t>
-            </w:r>
-            <w:r>
-              <w:rPr>
-                <w:rFonts w:cs="Arial"/>
-                <w:b/>
-                <w:color w:val="000000"/>
-                <w:sz w:val="32"/>
-                <w:szCs w:val="32"/>
-                <w:lang w:val="it-IT"/>
-              </w:rPr>
-              <w:t>24</w:t>
+                <w:sz w:val="28"/>
+                <w:szCs w:val="28"/>
+                <w:lang w:val="it-IT"/>
+              </w:rPr>
+              <w:t>Padam No. - 24</w:t>
             </w:r>
           </w:p>
           <w:p>
@@ -338,8 +305,8 @@
                 <w:rFonts w:cs="Arial"/>
                 <w:b/>
                 <w:color w:val="000000"/>
-                <w:sz w:val="32"/>
-                <w:szCs w:val="32"/>
+                <w:sz w:val="28"/>
+                <w:szCs w:val="28"/>
                 <w:lang w:val="it-IT"/>
               </w:rPr>
             </w:pPr>
@@ -348,22 +315,11 @@
                 <w:rFonts w:cs="Arial"/>
                 <w:b/>
                 <w:color w:val="000000"/>
-                <w:sz w:val="32"/>
-                <w:szCs w:val="32"/>
-                <w:lang w:val="it-IT"/>
-              </w:rPr>
-              <w:t xml:space="preserve">Panchaati No. - </w:t>
-            </w:r>
-            <w:r>
-              <w:rPr>
-                <w:rFonts w:cs="Arial"/>
-                <w:b/>
-                <w:color w:val="000000"/>
-                <w:sz w:val="32"/>
-                <w:szCs w:val="32"/>
-                <w:lang w:val="it-IT"/>
-              </w:rPr>
-              <w:t>12</w:t>
+                <w:sz w:val="28"/>
+                <w:szCs w:val="28"/>
+                <w:lang w:val="it-IT"/>
+              </w:rPr>
+              <w:t>Panchaati No. - 12</w:t>
             </w:r>
           </w:p>
         </w:tc>
@@ -681,8 +637,8 @@
                 <w:rFonts w:cs="Arial"/>
                 <w:b/>
                 <w:color w:val="000000"/>
-                <w:sz w:val="32"/>
-                <w:szCs w:val="32"/>
+                <w:sz w:val="28"/>
+                <w:szCs w:val="28"/>
                 <w:lang w:val="it-IT"/>
               </w:rPr>
             </w:pPr>
@@ -691,8 +647,8 @@
                 <w:rFonts w:cs="Arial"/>
                 <w:b/>
                 <w:color w:val="000000"/>
-                <w:sz w:val="32"/>
-                <w:szCs w:val="32"/>
+                <w:sz w:val="28"/>
+                <w:szCs w:val="28"/>
                 <w:lang w:val="it-IT"/>
               </w:rPr>
               <w:t>1.2.14.1 – Padam</w:t>
@@ -706,8 +662,8 @@
                 <w:rFonts w:cs="Arial"/>
                 <w:b/>
                 <w:color w:val="000000"/>
-                <w:sz w:val="32"/>
-                <w:szCs w:val="32"/>
+                <w:sz w:val="28"/>
+                <w:szCs w:val="28"/>
                 <w:lang w:val="it-IT"/>
               </w:rPr>
             </w:pPr>
@@ -716,8 +672,8 @@
                 <w:rFonts w:cs="Arial"/>
                 <w:b/>
                 <w:color w:val="000000"/>
-                <w:sz w:val="32"/>
-                <w:szCs w:val="32"/>
+                <w:sz w:val="28"/>
+                <w:szCs w:val="28"/>
                 <w:lang w:val="it-IT"/>
               </w:rPr>
               <w:t>Padam No. - 46</w:t>
@@ -727,12 +683,11 @@
             <w:pPr>
               <w:spacing w:before="0" w:line="240" w:lineRule="auto"/>
               <w:ind w:left="29"/>
-              <w:jc w:val="center"/>
               <w:rPr>
                 <w:rFonts w:cs="Arial"/>
                 <w:color w:val="000000"/>
-                <w:sz w:val="32"/>
-                <w:szCs w:val="32"/>
+                <w:sz w:val="28"/>
+                <w:szCs w:val="28"/>
                 <w:lang w:val="it-IT"/>
               </w:rPr>
             </w:pPr>
@@ -741,8 +696,8 @@
                 <w:rFonts w:cs="Arial"/>
                 <w:b/>
                 <w:color w:val="000000"/>
-                <w:sz w:val="32"/>
-                <w:szCs w:val="32"/>
+                <w:sz w:val="28"/>
+                <w:szCs w:val="28"/>
                 <w:lang w:val="it-IT"/>
               </w:rPr>
               <w:t>Panchaati No. - 28</w:t>
@@ -1286,8 +1241,8 @@
                 <w:rFonts w:cs="Arial"/>
                 <w:b/>
                 <w:color w:val="000000"/>
-                <w:sz w:val="32"/>
-                <w:szCs w:val="32"/>
+                <w:sz w:val="28"/>
+                <w:szCs w:val="28"/>
                 <w:lang w:val="it-IT"/>
               </w:rPr>
             </w:pPr>
@@ -1296,8 +1251,8 @@
                 <w:rFonts w:cs="Arial"/>
                 <w:b/>
                 <w:color w:val="000000"/>
-                <w:sz w:val="32"/>
-                <w:szCs w:val="32"/>
+                <w:sz w:val="28"/>
+                <w:szCs w:val="28"/>
                 <w:lang w:val="it-IT"/>
               </w:rPr>
               <w:t>1.2.14.2 – Padam</w:t>
@@ -1311,8 +1266,8 @@
                 <w:rFonts w:cs="Arial"/>
                 <w:b/>
                 <w:color w:val="000000"/>
-                <w:sz w:val="32"/>
-                <w:szCs w:val="32"/>
+                <w:sz w:val="28"/>
+                <w:szCs w:val="28"/>
                 <w:lang w:val="it-IT"/>
               </w:rPr>
             </w:pPr>
@@ -1321,8 +1276,8 @@
                 <w:rFonts w:cs="Arial"/>
                 <w:b/>
                 <w:color w:val="000000"/>
-                <w:sz w:val="32"/>
-                <w:szCs w:val="32"/>
+                <w:sz w:val="28"/>
+                <w:szCs w:val="28"/>
                 <w:lang w:val="it-IT"/>
               </w:rPr>
               <w:t>Padam No. - 38</w:t>
@@ -1336,8 +1291,8 @@
                 <w:rFonts w:cs="Arial"/>
                 <w:b/>
                 <w:color w:val="000000"/>
-                <w:sz w:val="32"/>
-                <w:szCs w:val="32"/>
+                <w:sz w:val="28"/>
+                <w:szCs w:val="28"/>
                 <w:lang w:val="it-IT"/>
               </w:rPr>
             </w:pPr>
@@ -1346,8 +1301,8 @@
                 <w:rFonts w:cs="Arial"/>
                 <w:b/>
                 <w:color w:val="000000"/>
-                <w:sz w:val="32"/>
-                <w:szCs w:val="32"/>
+                <w:sz w:val="28"/>
+                <w:szCs w:val="28"/>
                 <w:lang w:val="it-IT"/>
               </w:rPr>
               <w:t>Panchaati No. - 29</w:t>
@@ -1841,16 +1796,14 @@
         <w:spacing w:before="0" w:line="240" w:lineRule="auto"/>
         <w:jc w:val="center"/>
         <w:rPr>
-          <w:bCs/>
-          <w:sz w:val="32"/>
-          <w:szCs w:val="32"/>
+          <w:b/>
+          <w:szCs w:val="24"/>
         </w:rPr>
       </w:pPr>
       <w:r>
         <w:rPr>
-          <w:bCs/>
-          <w:sz w:val="32"/>
-          <w:szCs w:val="32"/>
+          <w:b/>
+          <w:szCs w:val="24"/>
         </w:rPr>
         <w:t>(ignore those which are already incorporated in your book’s version and date)</w:t>
       </w:r>
@@ -1884,12 +1837,16 @@
               <w:spacing w:before="0" w:line="240" w:lineRule="auto"/>
               <w:jc w:val="center"/>
               <w:rPr>
+                <w:b/>
+                <w:bCs/>
                 <w:sz w:val="32"/>
                 <w:szCs w:val="32"/>
               </w:rPr>
             </w:pPr>
             <w:r>
               <w:rPr>
+                <w:b/>
+                <w:bCs/>
                 <w:sz w:val="32"/>
                 <w:szCs w:val="32"/>
               </w:rPr>
@@ -1901,12 +1858,16 @@
               <w:spacing w:before="0" w:line="240" w:lineRule="auto"/>
               <w:jc w:val="center"/>
               <w:rPr>
+                <w:b/>
+                <w:bCs/>
                 <w:sz w:val="32"/>
                 <w:szCs w:val="32"/>
               </w:rPr>
             </w:pPr>
             <w:r>
               <w:rPr>
+                <w:b/>
+                <w:bCs/>
                 <w:sz w:val="32"/>
                 <w:szCs w:val="32"/>
               </w:rPr>
@@ -1923,12 +1884,16 @@
               <w:spacing w:before="0" w:line="240" w:lineRule="auto"/>
               <w:jc w:val="center"/>
               <w:rPr>
+                <w:b/>
+                <w:bCs/>
                 <w:sz w:val="32"/>
                 <w:szCs w:val="32"/>
               </w:rPr>
             </w:pPr>
             <w:r>
               <w:rPr>
+                <w:b/>
+                <w:bCs/>
                 <w:sz w:val="32"/>
                 <w:szCs w:val="32"/>
               </w:rPr>
@@ -1946,12 +1911,16 @@
               <w:ind w:left="-183" w:right="-18"/>
               <w:jc w:val="center"/>
               <w:rPr>
+                <w:b/>
+                <w:bCs/>
                 <w:sz w:val="32"/>
                 <w:szCs w:val="32"/>
               </w:rPr>
             </w:pPr>
             <w:r>
               <w:rPr>
+                <w:b/>
+                <w:bCs/>
                 <w:sz w:val="32"/>
                 <w:szCs w:val="32"/>
               </w:rPr>
@@ -2182,18 +2151,7 @@
           <w:szCs w:val="32"/>
           <w:u w:val="single"/>
         </w:rPr>
-        <w:t xml:space="preserve">Observed </w:t>
-      </w:r>
-      <w:proofErr w:type="gramStart"/>
-      <w:r>
-        <w:rPr>
-          <w:b/>
-          <w:bCs/>
-          <w:sz w:val="32"/>
-          <w:szCs w:val="32"/>
-          <w:u w:val="single"/>
-        </w:rPr>
-        <w:t xml:space="preserve">till </w:t>
+        <w:t xml:space="preserve">Observed till </w:t>
       </w:r>
       <w:r>
         <w:rPr>
@@ -2213,18 +2171,7 @@
           <w:szCs w:val="32"/>
           <w:u w:val="single"/>
         </w:rPr>
-        <w:t>31</w:t>
-      </w:r>
-      <w:proofErr w:type="gramEnd"/>
-      <w:r>
-        <w:rPr>
-          <w:b/>
-          <w:bCs/>
-          <w:sz w:val="32"/>
-          <w:szCs w:val="32"/>
-          <w:u w:val="single"/>
-        </w:rPr>
-        <w:t>st Oct 2021</w:t>
+        <w:t>31st Oct 2021</w:t>
       </w:r>
     </w:p>
     <w:p>
@@ -2282,8 +2229,8 @@
                 <w:rFonts w:cs="Arial"/>
                 <w:b/>
                 <w:color w:val="000000"/>
-                <w:sz w:val="32"/>
-                <w:szCs w:val="32"/>
+                <w:sz w:val="28"/>
+                <w:szCs w:val="28"/>
                 <w:lang w:val="it-IT"/>
               </w:rPr>
             </w:pPr>
@@ -2292,8 +2239,8 @@
                 <w:rFonts w:cs="Arial"/>
                 <w:b/>
                 <w:color w:val="000000"/>
-                <w:sz w:val="32"/>
-                <w:szCs w:val="32"/>
+                <w:sz w:val="28"/>
+                <w:szCs w:val="28"/>
                 <w:lang w:val="it-IT"/>
               </w:rPr>
               <w:t>1.2.4.2 – Padam</w:t>
@@ -2307,8 +2254,8 @@
                 <w:rFonts w:cs="Arial"/>
                 <w:b/>
                 <w:color w:val="000000"/>
-                <w:sz w:val="32"/>
-                <w:szCs w:val="32"/>
+                <w:sz w:val="28"/>
+                <w:szCs w:val="28"/>
                 <w:lang w:val="it-IT"/>
               </w:rPr>
             </w:pPr>
@@ -2317,8 +2264,8 @@
                 <w:rFonts w:cs="Arial"/>
                 <w:b/>
                 <w:color w:val="000000"/>
-                <w:sz w:val="32"/>
-                <w:szCs w:val="32"/>
+                <w:sz w:val="28"/>
+                <w:szCs w:val="28"/>
                 <w:lang w:val="it-IT"/>
               </w:rPr>
               <w:t>Padam No. - 35</w:t>
@@ -2341,8 +2288,8 @@
                 <w:rFonts w:cs="Arial"/>
                 <w:b/>
                 <w:color w:val="000000"/>
-                <w:sz w:val="32"/>
-                <w:szCs w:val="32"/>
+                <w:sz w:val="28"/>
+                <w:szCs w:val="28"/>
                 <w:lang w:val="it-IT"/>
               </w:rPr>
               <w:t>Panchaati No. - 10</w:t>
@@ -3050,16 +2997,14 @@
         <w:rPr>
           <w:b/>
           <w:bCs/>
-          <w:sz w:val="32"/>
-          <w:szCs w:val="32"/>
+          <w:szCs w:val="24"/>
         </w:rPr>
       </w:pPr>
       <w:r>
         <w:rPr>
           <w:b/>
           <w:bCs/>
-          <w:sz w:val="32"/>
-          <w:szCs w:val="32"/>
+          <w:szCs w:val="24"/>
         </w:rPr>
         <w:t>(ignore those which are already incorporated in your book’s version and date)</w:t>
       </w:r>
@@ -3206,8 +3151,8 @@
               <w:rPr>
                 <w:rFonts w:cs="Arial"/>
                 <w:b/>
-                <w:sz w:val="32"/>
-                <w:szCs w:val="32"/>
+                <w:sz w:val="28"/>
+                <w:szCs w:val="28"/>
                 <w:lang w:val="it-IT"/>
               </w:rPr>
             </w:pPr>
@@ -3215,8 +3160,8 @@
               <w:rPr>
                 <w:rFonts w:cs="Arial"/>
                 <w:b/>
-                <w:sz w:val="32"/>
-                <w:szCs w:val="32"/>
+                <w:sz w:val="28"/>
+                <w:szCs w:val="28"/>
                 <w:lang w:val="it-IT"/>
               </w:rPr>
               <w:t>1.2.1.1 – Padam</w:t>
@@ -3229,8 +3174,8 @@
               <w:rPr>
                 <w:rFonts w:cs="Arial"/>
                 <w:b/>
-                <w:sz w:val="32"/>
-                <w:szCs w:val="32"/>
+                <w:sz w:val="28"/>
+                <w:szCs w:val="28"/>
                 <w:lang w:val="it-IT"/>
               </w:rPr>
             </w:pPr>
@@ -3238,8 +3183,8 @@
               <w:rPr>
                 <w:rFonts w:cs="Arial"/>
                 <w:b/>
-                <w:sz w:val="32"/>
-                <w:szCs w:val="32"/>
+                <w:sz w:val="28"/>
+                <w:szCs w:val="28"/>
                 <w:lang w:val="it-IT"/>
               </w:rPr>
               <w:t>Padam No. - 48</w:t>
@@ -3251,8 +3196,8 @@
               <w:ind w:left="29"/>
               <w:rPr>
                 <w:rFonts w:cs="Arial"/>
-                <w:sz w:val="32"/>
-                <w:szCs w:val="32"/>
+                <w:sz w:val="28"/>
+                <w:szCs w:val="28"/>
                 <w:lang w:val="it-IT"/>
               </w:rPr>
             </w:pPr>
@@ -3260,8 +3205,8 @@
               <w:rPr>
                 <w:rFonts w:cs="Arial"/>
                 <w:b/>
-                <w:sz w:val="32"/>
-                <w:szCs w:val="32"/>
+                <w:sz w:val="28"/>
+                <w:szCs w:val="28"/>
                 <w:lang w:val="it-IT"/>
               </w:rPr>
               <w:t>Panchaati No. 1</w:t>
@@ -3887,8 +3832,8 @@
               <w:rPr>
                 <w:rFonts w:cs="Arial"/>
                 <w:b/>
-                <w:sz w:val="32"/>
-                <w:szCs w:val="32"/>
+                <w:sz w:val="28"/>
+                <w:szCs w:val="28"/>
                 <w:lang w:val="it-IT"/>
               </w:rPr>
             </w:pPr>
@@ -3896,8 +3841,8 @@
               <w:rPr>
                 <w:rFonts w:cs="Arial"/>
                 <w:b/>
-                <w:sz w:val="32"/>
-                <w:szCs w:val="32"/>
+                <w:sz w:val="28"/>
+                <w:szCs w:val="28"/>
                 <w:lang w:val="it-IT"/>
               </w:rPr>
               <w:t>1.2.4.1 – Padam</w:t>
@@ -3910,8 +3855,8 @@
               <w:rPr>
                 <w:rFonts w:cs="Arial"/>
                 <w:b/>
-                <w:sz w:val="32"/>
-                <w:szCs w:val="32"/>
+                <w:sz w:val="28"/>
+                <w:szCs w:val="28"/>
                 <w:lang w:val="it-IT"/>
               </w:rPr>
             </w:pPr>
@@ -3919,8 +3864,8 @@
               <w:rPr>
                 <w:rFonts w:cs="Arial"/>
                 <w:b/>
-                <w:sz w:val="32"/>
-                <w:szCs w:val="32"/>
+                <w:sz w:val="28"/>
+                <w:szCs w:val="28"/>
                 <w:lang w:val="it-IT"/>
               </w:rPr>
               <w:t>Padam No. - 21</w:t>
@@ -3932,8 +3877,8 @@
               <w:ind w:left="29"/>
               <w:rPr>
                 <w:rFonts w:cs="Arial"/>
-                <w:sz w:val="32"/>
-                <w:szCs w:val="32"/>
+                <w:sz w:val="28"/>
+                <w:szCs w:val="28"/>
                 <w:lang w:val="it-IT"/>
               </w:rPr>
             </w:pPr>
@@ -3941,8 +3886,8 @@
               <w:rPr>
                 <w:rFonts w:cs="Arial"/>
                 <w:b/>
-                <w:sz w:val="32"/>
-                <w:szCs w:val="32"/>
+                <w:sz w:val="28"/>
+                <w:szCs w:val="28"/>
                 <w:lang w:val="it-IT"/>
               </w:rPr>
               <w:t>Panchaati No. 9</w:t>
@@ -4533,8 +4478,8 @@
               <w:rPr>
                 <w:rFonts w:cs="Arial"/>
                 <w:b/>
-                <w:sz w:val="32"/>
-                <w:szCs w:val="32"/>
+                <w:sz w:val="28"/>
+                <w:szCs w:val="28"/>
                 <w:lang w:val="it-IT"/>
               </w:rPr>
             </w:pPr>
@@ -4542,8 +4487,8 @@
               <w:rPr>
                 <w:rFonts w:cs="Arial"/>
                 <w:b/>
-                <w:sz w:val="32"/>
-                <w:szCs w:val="32"/>
+                <w:sz w:val="28"/>
+                <w:szCs w:val="28"/>
                 <w:lang w:val="it-IT"/>
               </w:rPr>
               <w:t>1.2.8.1 – Padam</w:t>
@@ -4556,8 +4501,8 @@
               <w:rPr>
                 <w:rFonts w:cs="Arial"/>
                 <w:b/>
-                <w:sz w:val="32"/>
-                <w:szCs w:val="32"/>
+                <w:sz w:val="28"/>
+                <w:szCs w:val="28"/>
                 <w:lang w:val="it-IT"/>
               </w:rPr>
             </w:pPr>
@@ -4565,8 +4510,8 @@
               <w:rPr>
                 <w:rFonts w:cs="Arial"/>
                 <w:b/>
-                <w:sz w:val="32"/>
-                <w:szCs w:val="32"/>
+                <w:sz w:val="28"/>
+                <w:szCs w:val="28"/>
                 <w:lang w:val="it-IT"/>
               </w:rPr>
               <w:t>Padam No. - 37</w:t>
@@ -4578,8 +4523,8 @@
               <w:ind w:left="29"/>
               <w:rPr>
                 <w:rFonts w:cs="Arial"/>
-                <w:sz w:val="32"/>
-                <w:szCs w:val="32"/>
+                <w:sz w:val="28"/>
+                <w:szCs w:val="28"/>
                 <w:lang w:val="it-IT"/>
               </w:rPr>
             </w:pPr>
@@ -4587,8 +4532,8 @@
               <w:rPr>
                 <w:rFonts w:cs="Arial"/>
                 <w:b/>
-                <w:sz w:val="32"/>
-                <w:szCs w:val="32"/>
+                <w:sz w:val="28"/>
+                <w:szCs w:val="28"/>
                 <w:lang w:val="it-IT"/>
               </w:rPr>
               <w:t>Panchaati No. 15</w:t>
@@ -4953,16 +4898,16 @@
               <w:rPr>
                 <w:rFonts w:cs="Arial"/>
                 <w:b/>
-                <w:sz w:val="32"/>
-                <w:szCs w:val="32"/>
+                <w:sz w:val="28"/>
+                <w:szCs w:val="28"/>
               </w:rPr>
             </w:pPr>
             <w:r>
               <w:rPr>
                 <w:rFonts w:cs="Arial"/>
                 <w:b/>
-                <w:sz w:val="32"/>
-                <w:szCs w:val="32"/>
+                <w:sz w:val="28"/>
+                <w:szCs w:val="28"/>
               </w:rPr>
               <w:lastRenderedPageBreak/>
               <w:t>1.2.12.2 – Vaakyam</w:t>
@@ -4975,16 +4920,16 @@
               <w:rPr>
                 <w:rFonts w:cs="Arial"/>
                 <w:b/>
-                <w:sz w:val="32"/>
-                <w:szCs w:val="32"/>
+                <w:sz w:val="28"/>
+                <w:szCs w:val="28"/>
               </w:rPr>
             </w:pPr>
             <w:r>
               <w:rPr>
                 <w:rFonts w:cs="Arial"/>
                 <w:b/>
-                <w:sz w:val="32"/>
-                <w:szCs w:val="32"/>
+                <w:sz w:val="28"/>
+                <w:szCs w:val="28"/>
               </w:rPr>
               <w:t>Line No. - 5</w:t>
             </w:r>
@@ -5003,8 +4948,8 @@
               <w:rPr>
                 <w:rFonts w:cs="Arial"/>
                 <w:b/>
-                <w:sz w:val="32"/>
-                <w:szCs w:val="32"/>
+                <w:sz w:val="28"/>
+                <w:szCs w:val="28"/>
               </w:rPr>
               <w:t>Panchaati No. 23</w:t>
             </w:r>
@@ -13523,6 +13468,8 @@
             <w:pPr>
               <w:spacing w:before="0" w:line="240" w:lineRule="auto"/>
               <w:rPr>
+                <w:b/>
+                <w:bCs/>
                 <w:sz w:val="32"/>
                 <w:szCs w:val="32"/>
               </w:rPr>
@@ -13530,6 +13477,8 @@
             <w:r>
               <w:rPr>
                 <w:rFonts w:ascii="Latha" w:hAnsi="Latha" w:cs="Latha" w:hint="cs"/>
+                <w:b/>
+                <w:bCs/>
                 <w:sz w:val="32"/>
                 <w:szCs w:val="32"/>
                 <w:cs/>
@@ -13540,6 +13489,8 @@
             <w:r>
               <w:rPr>
                 <w:rFonts w:ascii="Latha" w:hAnsi="Latha" w:cs="Latha"/>
+                <w:b/>
+                <w:bCs/>
                 <w:sz w:val="32"/>
                 <w:szCs w:val="32"/>
                 <w:lang w:bidi="ta-IN"/>
@@ -13549,6 +13500,8 @@
             <w:r>
               <w:rPr>
                 <w:rFonts w:ascii="Latha" w:hAnsi="Latha" w:cs="Latha" w:hint="cs"/>
+                <w:b/>
+                <w:bCs/>
                 <w:sz w:val="32"/>
                 <w:szCs w:val="32"/>
                 <w:cs/>
@@ -13559,6 +13512,8 @@
             <w:r>
               <w:rPr>
                 <w:rFonts w:ascii="Latha" w:hAnsi="Latha" w:cs="Latha"/>
+                <w:b/>
+                <w:bCs/>
                 <w:sz w:val="32"/>
                 <w:szCs w:val="32"/>
                 <w:lang w:bidi="ta-IN"/>
@@ -13568,6 +13523,8 @@
             <w:r>
               <w:rPr>
                 <w:rFonts w:ascii="Latha" w:hAnsi="Latha" w:cs="Latha" w:hint="cs"/>
+                <w:b/>
+                <w:bCs/>
                 <w:sz w:val="32"/>
                 <w:szCs w:val="32"/>
                 <w:cs/>
@@ -13578,6 +13535,8 @@
             <w:r>
               <w:rPr>
                 <w:rFonts w:ascii="Latha" w:hAnsi="Latha" w:cs="Latha"/>
+                <w:b/>
+                <w:bCs/>
                 <w:sz w:val="32"/>
                 <w:szCs w:val="32"/>
                 <w:lang w:bidi="ta-IN"/>
@@ -13587,22 +13546,14 @@
             <w:r>
               <w:rPr>
                 <w:rFonts w:ascii="Latha" w:hAnsi="Latha" w:cs="Latha" w:hint="cs"/>
+                <w:b/>
+                <w:bCs/>
                 <w:sz w:val="32"/>
                 <w:szCs w:val="32"/>
                 <w:cs/>
                 <w:lang w:bidi="ta-IN"/>
               </w:rPr>
-              <w:t>1</w:t>
-            </w:r>
-            <w:r>
-              <w:rPr>
-                <w:rFonts w:ascii="Latha" w:hAnsi="Latha" w:cs="Latha" w:hint="cs"/>
-                <w:sz w:val="32"/>
-                <w:szCs w:val="32"/>
-                <w:cs/>
-                <w:lang w:bidi="ta-IN"/>
-              </w:rPr>
-              <w:t xml:space="preserve"> vaakyam </w:t>
+              <w:t xml:space="preserve">1 vaakyam </w:t>
             </w:r>
           </w:p>
         </w:tc>

</xml_diff>